<commit_message>
Modifiche al Pattern Decorator
</commit_message>
<xml_diff>
--- a/5.1 Elaborazione 4/2022_01_29_UniCTest_Elaborazione_4.docx
+++ b/5.1 Elaborazione 4/2022_01_29_UniCTest_Elaborazione_4.docx
@@ -4111,8 +4111,8 @@
         </w:rPr>
       </w:pPr>
       <w:bookmarkStart w:id="14" w:name="_Toc94629317"/>
-      <w:bookmarkStart w:id="15" w:name="_Toc94629314"/>
-      <w:bookmarkStart w:id="16" w:name="_Toc94906865"/>
+      <w:bookmarkStart w:id="15" w:name="_Toc94906865"/>
+      <w:bookmarkStart w:id="16" w:name="_Toc94629314"/>
       <w:r>
         <w:rPr>
           <w:sz w:val="32"/>
@@ -4122,7 +4122,7 @@
         <w:t>CO2</w:t>
       </w:r>
       <w:bookmarkEnd w:id="14"/>
-      <w:bookmarkEnd w:id="16"/>
+      <w:bookmarkEnd w:id="15"/>
     </w:p>
     <w:tbl>
       <w:tblPr>
@@ -4580,7 +4580,7 @@
         </w:rPr>
         <w:t>CO</w:t>
       </w:r>
-      <w:bookmarkEnd w:id="15"/>
+      <w:bookmarkEnd w:id="16"/>
       <w:r>
         <w:rPr>
           <w:sz w:val="32"/>
@@ -5615,22 +5615,22 @@
         </w:rPr>
         <w:lastRenderedPageBreak/>
         <w:drawing>
-          <wp:anchor distT="0" distB="0" distL="114300" distR="114300" simplePos="0" relativeHeight="251658240" behindDoc="1" locked="0" layoutInCell="1" allowOverlap="1" wp14:anchorId="5E8601DF" wp14:editId="740DBDF6">
+          <wp:anchor distT="0" distB="0" distL="114300" distR="114300" simplePos="0" relativeHeight="251658240" behindDoc="1" locked="0" layoutInCell="1" allowOverlap="1" wp14:anchorId="5E8601DF" wp14:editId="34F8B9D5">
             <wp:simplePos x="0" y="0"/>
-            <wp:positionH relativeFrom="column">
-              <wp:posOffset>-755618</wp:posOffset>
+            <wp:positionH relativeFrom="margin">
+              <wp:posOffset>-646096</wp:posOffset>
             </wp:positionH>
             <wp:positionV relativeFrom="paragraph">
-              <wp:posOffset>443174</wp:posOffset>
+              <wp:posOffset>505816</wp:posOffset>
             </wp:positionV>
-            <wp:extent cx="7115810" cy="3472180"/>
-            <wp:effectExtent l="0" t="0" r="8890" b="0"/>
+            <wp:extent cx="7063105" cy="3736340"/>
+            <wp:effectExtent l="0" t="0" r="4445" b="0"/>
             <wp:wrapTight wrapText="bothSides">
               <wp:wrapPolygon edited="0">
                 <wp:start x="0" y="0"/>
-                <wp:lineTo x="0" y="21450"/>
-                <wp:lineTo x="21569" y="21450"/>
-                <wp:lineTo x="21569" y="0"/>
+                <wp:lineTo x="0" y="21475"/>
+                <wp:lineTo x="21555" y="21475"/>
+                <wp:lineTo x="21555" y="0"/>
                 <wp:lineTo x="0" y="0"/>
               </wp:wrapPolygon>
             </wp:wrapTight>
@@ -5642,7 +5642,7 @@
               <a:graphicData uri="http://schemas.openxmlformats.org/drawingml/2006/picture">
                 <pic:pic xmlns:pic="http://schemas.openxmlformats.org/drawingml/2006/picture">
                   <pic:nvPicPr>
-                    <pic:cNvPr id="0" name="Picture 3"/>
+                    <pic:cNvPr id="6" name="Immagine 6"/>
                     <pic:cNvPicPr>
                       <a:picLocks noChangeAspect="1" noChangeArrowheads="1"/>
                     </pic:cNvPicPr>
@@ -5655,7 +5655,6 @@
                         </a:ext>
                       </a:extLst>
                     </a:blip>
-                    <a:srcRect/>
                     <a:stretch>
                       <a:fillRect/>
                     </a:stretch>
@@ -5663,7 +5662,7 @@
                   <pic:spPr bwMode="auto">
                     <a:xfrm>
                       <a:off x="0" y="0"/>
-                      <a:ext cx="7115810" cy="3472180"/>
+                      <a:ext cx="7063105" cy="3736340"/>
                     </a:xfrm>
                     <a:prstGeom prst="rect">
                       <a:avLst/>
@@ -5754,6 +5753,309 @@
     </w:p>
     <w:p>
       <w:pPr>
+        <w:pStyle w:val="Paragrafoelenco"/>
+        <w:ind w:left="0"/>
+      </w:pPr>
+      <w:r>
+        <w:t>L</w:t>
+      </w:r>
+      <w:r>
+        <w:t xml:space="preserve">a struttura del pattern, così come si evince dalla figura, permette di avere un Tutor che gode di più responsabilità addizionali assegnate e/o rimosse a </w:t>
+      </w:r>
+      <w:proofErr w:type="spellStart"/>
+      <w:r>
+        <w:rPr>
+          <w:i/>
+          <w:iCs/>
+        </w:rPr>
+        <w:t>runtime</w:t>
+      </w:r>
+      <w:proofErr w:type="spellEnd"/>
+      <w:r>
+        <w:t xml:space="preserve">. </w:t>
+      </w:r>
+    </w:p>
+    <w:p>
+      <w:r>
+        <w:t xml:space="preserve">È </w:t>
+      </w:r>
+      <w:r>
+        <w:t xml:space="preserve">stato elaborato un meccanismo che permette ad un Impiegato decorato di soddisfare </w:t>
+      </w:r>
+      <w:r>
+        <w:t xml:space="preserve">qualunque </w:t>
+      </w:r>
+      <w:r>
+        <w:t>responsabilità</w:t>
+      </w:r>
+      <w:r>
+        <w:t xml:space="preserve"> gli è concessa per via di qualunque sua decorazione.</w:t>
+      </w:r>
+    </w:p>
+    <w:p>
+      <w:r>
+        <w:t>Di seguito viene spiegato tale meccanismo considerando le due tipologie di scenari che possono verificarsi.</w:t>
+      </w:r>
+    </w:p>
+    <w:p>
+      <w:pPr>
+        <w:pStyle w:val="Titolo3"/>
+      </w:pPr>
+      <w:r>
+        <w:t>Scenario 1</w:t>
+      </w:r>
+    </w:p>
+    <w:p>
+      <w:r>
+        <w:t xml:space="preserve">Si supponga l’esistenza di </w:t>
+      </w:r>
+      <w:r>
+        <w:t xml:space="preserve">un’istanza </w:t>
+      </w:r>
+      <w:r>
+        <w:rPr>
+          <w:i/>
+          <w:iCs/>
+        </w:rPr>
+        <w:t>t</w:t>
+      </w:r>
+      <w:r>
+        <w:rPr>
+          <w:i/>
+          <w:iCs/>
+        </w:rPr>
+        <w:t>1</w:t>
+      </w:r>
+      <w:r>
+        <w:t xml:space="preserve"> = </w:t>
+      </w:r>
+      <w:proofErr w:type="spellStart"/>
+      <w:proofErr w:type="gramStart"/>
+      <w:r>
+        <w:t>TutorSimulazione</w:t>
+      </w:r>
+      <w:proofErr w:type="spellEnd"/>
+      <w:r>
+        <w:t>(</w:t>
+      </w:r>
+      <w:proofErr w:type="gramEnd"/>
+      <w:r>
+        <w:t xml:space="preserve">Amministratore(Tutor))), ovvero un Tutor che è stato dapprima decorato con responsabilità di Amministratore, poi anche con responsabilità di </w:t>
+      </w:r>
+      <w:proofErr w:type="spellStart"/>
+      <w:r>
+        <w:t>TutorSimulazione</w:t>
+      </w:r>
+      <w:proofErr w:type="spellEnd"/>
+      <w:r>
+        <w:t xml:space="preserve">. Qualora </w:t>
+      </w:r>
+      <w:r>
+        <w:rPr>
+          <w:i/>
+          <w:iCs/>
+        </w:rPr>
+        <w:t>t</w:t>
+      </w:r>
+      <w:r>
+        <w:rPr>
+          <w:i/>
+          <w:iCs/>
+        </w:rPr>
+        <w:t>1</w:t>
+      </w:r>
+      <w:r>
+        <w:t xml:space="preserve"> decida di eseguire una </w:t>
+      </w:r>
+      <w:proofErr w:type="spellStart"/>
+      <w:proofErr w:type="gramStart"/>
+      <w:r>
+        <w:t>responsabilitàDiUnAmministratore</w:t>
+      </w:r>
+      <w:proofErr w:type="spellEnd"/>
+      <w:r>
+        <w:t>(</w:t>
+      </w:r>
+      <w:proofErr w:type="gramEnd"/>
+      <w:r>
+        <w:t xml:space="preserve">), allora verrebbe chiamata su un’istanza di </w:t>
+      </w:r>
+      <w:proofErr w:type="spellStart"/>
+      <w:r>
+        <w:t>TutorSimulazione</w:t>
+      </w:r>
+      <w:proofErr w:type="spellEnd"/>
+      <w:r>
+        <w:t xml:space="preserve"> che, non avendo implementato il metodo, chiamerebbe il metodo del proprio Decoratore. </w:t>
+      </w:r>
+      <w:r>
+        <w:t xml:space="preserve">Tale </w:t>
+      </w:r>
+      <w:r>
+        <w:t xml:space="preserve">metodo del Decoratore rilancerebbe la responsabilità al </w:t>
+      </w:r>
+      <w:r>
+        <w:t xml:space="preserve">component più interno, cioè ad </w:t>
+      </w:r>
+      <w:proofErr w:type="gramStart"/>
+      <w:r>
+        <w:t>Amministratore(</w:t>
+      </w:r>
+      <w:proofErr w:type="gramEnd"/>
+      <w:r>
+        <w:t xml:space="preserve">Tutor) che, essendo una istanza di Amministratore, è in grado di soddisfare la </w:t>
+      </w:r>
+      <w:proofErr w:type="spellStart"/>
+      <w:r>
+        <w:t>responsabilitàDiUnAmministratore</w:t>
+      </w:r>
+      <w:proofErr w:type="spellEnd"/>
+      <w:r>
+        <w:t>() senza rilanciarla (infatti implementa tale metodo senza richiamarlo su un component più interno).</w:t>
+      </w:r>
+    </w:p>
+    <w:p>
+      <w:r>
+        <w:t>Quindi in tal caso la responsabilità è stata correttamente assegnata e soddisfatta.</w:t>
+      </w:r>
+    </w:p>
+    <w:p>
+      <w:pPr>
+        <w:pStyle w:val="Titolo3"/>
+      </w:pPr>
+      <w:r>
+        <w:t>Scenario 2</w:t>
+      </w:r>
+    </w:p>
+    <w:p>
+      <w:r>
+        <w:t xml:space="preserve">Si supponga </w:t>
+      </w:r>
+      <w:r>
+        <w:t xml:space="preserve">l’esistenza di un’istanza </w:t>
+      </w:r>
+      <w:r>
+        <w:rPr>
+          <w:i/>
+          <w:iCs/>
+        </w:rPr>
+        <w:t>t</w:t>
+      </w:r>
+      <w:r>
+        <w:rPr>
+          <w:i/>
+          <w:iCs/>
+        </w:rPr>
+        <w:t>2</w:t>
+      </w:r>
+      <w:r>
+        <w:t xml:space="preserve"> = </w:t>
+      </w:r>
+      <w:proofErr w:type="spellStart"/>
+      <w:proofErr w:type="gramStart"/>
+      <w:r>
+        <w:t>TutorSimulazione</w:t>
+      </w:r>
+      <w:proofErr w:type="spellEnd"/>
+      <w:r>
+        <w:t>(</w:t>
+      </w:r>
+      <w:proofErr w:type="gramEnd"/>
+      <w:r>
+        <w:t xml:space="preserve">Tutor)), ovvero un Tutor che è stato decorato con responsabilità di </w:t>
+      </w:r>
+      <w:proofErr w:type="spellStart"/>
+      <w:r>
+        <w:t>TutorSimulazione</w:t>
+      </w:r>
+      <w:proofErr w:type="spellEnd"/>
+      <w:r>
+        <w:t xml:space="preserve"> ma non di Amministratore</w:t>
+      </w:r>
+      <w:r>
+        <w:t xml:space="preserve">. Qualora </w:t>
+      </w:r>
+      <w:r>
+        <w:rPr>
+          <w:i/>
+          <w:iCs/>
+        </w:rPr>
+        <w:t>t</w:t>
+      </w:r>
+      <w:r>
+        <w:rPr>
+          <w:i/>
+          <w:iCs/>
+        </w:rPr>
+        <w:t>2</w:t>
+      </w:r>
+      <w:r>
+        <w:t xml:space="preserve"> </w:t>
+      </w:r>
+      <w:r>
+        <w:lastRenderedPageBreak/>
+        <w:t xml:space="preserve">decida di eseguire una </w:t>
+      </w:r>
+      <w:proofErr w:type="spellStart"/>
+      <w:proofErr w:type="gramStart"/>
+      <w:r>
+        <w:t>responsabilitàDiUnAmministratore</w:t>
+      </w:r>
+      <w:proofErr w:type="spellEnd"/>
+      <w:r>
+        <w:t>(</w:t>
+      </w:r>
+      <w:proofErr w:type="gramEnd"/>
+      <w:r>
+        <w:t xml:space="preserve">), allora verrebbe chiamata su un’istanza di </w:t>
+      </w:r>
+      <w:proofErr w:type="spellStart"/>
+      <w:r>
+        <w:t>TutorSimulazione</w:t>
+      </w:r>
+      <w:proofErr w:type="spellEnd"/>
+      <w:r>
+        <w:t xml:space="preserve"> che, non avendo implementato il metodo, chiamerebbe il metodo del proprio Decoratore. Tale metodo del Decoratore rilancerebbe la responsabilità al component più interno, cioè a</w:t>
+      </w:r>
+      <w:r>
+        <w:t xml:space="preserve"> </w:t>
+      </w:r>
+      <w:r>
+        <w:t>Tutor</w:t>
+      </w:r>
+      <w:r>
+        <w:t xml:space="preserve"> </w:t>
+      </w:r>
+      <w:r>
+        <w:t>che</w:t>
+      </w:r>
+      <w:r>
+        <w:t xml:space="preserve">, essendo un Tutor semplice e non decorato, non può soddisfare alcuna responsabilità addizionale. Quindi il Tutor può lanciare un’eccezione (dichiarando, dunque, di non aver soddisfatto la responsabilità perché </w:t>
+      </w:r>
+      <w:r>
+        <w:rPr>
+          <w:i/>
+          <w:iCs/>
+        </w:rPr>
+        <w:t>t2</w:t>
+      </w:r>
+      <w:r>
+        <w:t xml:space="preserve"> non ne aveva il diritto).</w:t>
+      </w:r>
+    </w:p>
+    <w:p>
+      <w:r>
+        <w:t xml:space="preserve">Quindi in tal caso la responsabilità è stata correttamente </w:t>
+      </w:r>
+      <w:r>
+        <w:t>non soddisfatta</w:t>
+      </w:r>
+      <w:r>
+        <w:t>.</w:t>
+      </w:r>
+    </w:p>
+    <w:p>
+      <w:pPr>
         <w:pStyle w:val="Titolo2"/>
       </w:pPr>
       <w:bookmarkStart w:id="23" w:name="_Toc94906870"/>
@@ -5843,10 +6145,24 @@
     </w:p>
     <w:p>
       <w:pPr>
+        <w:rPr>
+          <w:rFonts w:asciiTheme="majorHAnsi" w:eastAsiaTheme="majorEastAsia" w:hAnsiTheme="majorHAnsi" w:cstheme="majorBidi"/>
+          <w:b/>
+          <w:bCs/>
+          <w:color w:val="034A90" w:themeColor="text1"/>
+        </w:rPr>
+      </w:pPr>
+      <w:bookmarkStart w:id="24" w:name="_Toc94906871"/>
+      <w:r>
+        <w:br w:type="page"/>
+      </w:r>
+    </w:p>
+    <w:p>
+      <w:pPr>
         <w:pStyle w:val="Titolo3"/>
       </w:pPr>
-      <w:bookmarkStart w:id="24" w:name="_Toc94906871"/>
-      <w:r>
+      <w:r>
+        <w:lastRenderedPageBreak/>
         <w:t>Struttura offerta dal pattern</w:t>
       </w:r>
       <w:bookmarkEnd w:id="24"/>
@@ -5864,7 +6180,6 @@
         <w:rPr>
           <w:noProof/>
         </w:rPr>
-        <w:lastRenderedPageBreak/>
         <w:drawing>
           <wp:inline distT="0" distB="0" distL="0" distR="0" wp14:anchorId="590BD622" wp14:editId="1B5D27D3">
             <wp:extent cx="5336311" cy="3257550"/>
@@ -6330,6 +6645,7 @@
         </w:numPr>
       </w:pPr>
       <w:r>
+        <w:lastRenderedPageBreak/>
         <w:t xml:space="preserve">La classe </w:t>
       </w:r>
       <w:proofErr w:type="spellStart"/>
@@ -6384,7 +6700,6 @@
         <w:rPr>
           <w:noProof/>
         </w:rPr>
-        <w:lastRenderedPageBreak/>
         <w:drawing>
           <wp:inline distT="0" distB="0" distL="0" distR="0" wp14:anchorId="0BB40F78" wp14:editId="505251DC">
             <wp:extent cx="4166870" cy="3153630"/>

</xml_diff>

<commit_message>
Testing e Documentazione finale
Testing aggiunta responsabilità e Documentazione finale.
</commit_message>
<xml_diff>
--- a/5.1 Elaborazione 4/2022_01_29_UniCTest_Elaborazione_4.docx
+++ b/5.1 Elaborazione 4/2022_01_29_UniCTest_Elaborazione_4.docx
@@ -6,11 +6,9 @@
       <w:pPr>
         <w:pStyle w:val="Titolo"/>
       </w:pPr>
-      <w:proofErr w:type="spellStart"/>
       <w:r>
         <w:t>UniCTest</w:t>
       </w:r>
-      <w:proofErr w:type="spellEnd"/>
     </w:p>
     <w:p>
       <w:pPr>
@@ -2055,15 +2053,7 @@
       </w:pPr>
       <w:bookmarkStart w:id="1" w:name="_Toc95092330"/>
       <w:r>
-        <w:t xml:space="preserve">Introduzione </w:t>
-      </w:r>
-      <w:proofErr w:type="gramStart"/>
-      <w:r>
-        <w:t>e</w:t>
-      </w:r>
-      <w:proofErr w:type="gramEnd"/>
-      <w:r>
-        <w:t xml:space="preserve"> </w:t>
+        <w:t xml:space="preserve">Introduzione e </w:t>
       </w:r>
       <w:r>
         <w:t>Elaborati</w:t>
@@ -2074,16 +2064,11 @@
       <w:r>
         <w:t xml:space="preserve">Nella </w:t>
       </w:r>
-      <w:proofErr w:type="gramStart"/>
       <w:r>
         <w:t>4</w:t>
       </w:r>
       <w:r>
-        <w:t>°</w:t>
-      </w:r>
-      <w:proofErr w:type="gramEnd"/>
-      <w:r>
-        <w:t xml:space="preserve"> </w:t>
+        <w:t xml:space="preserve">° </w:t>
       </w:r>
       <w:r>
         <w:t>iterazione della</w:t>
@@ -2246,52 +2231,14 @@
           <w:lang w:val="en-US"/>
         </w:rPr>
       </w:pPr>
-      <w:proofErr w:type="spellStart"/>
       <w:r>
         <w:rPr>
           <w:b/>
           <w:bCs/>
           <w:lang w:val="en-US"/>
         </w:rPr>
-        <w:t>Contratti</w:t>
-      </w:r>
-      <w:proofErr w:type="spellEnd"/>
-      <w:r>
-        <w:rPr>
-          <w:b/>
-          <w:bCs/>
-          <w:lang w:val="en-US"/>
-        </w:rPr>
-        <w:t xml:space="preserve"> </w:t>
-      </w:r>
-      <w:proofErr w:type="spellStart"/>
-      <w:r>
-        <w:rPr>
-          <w:b/>
-          <w:bCs/>
-          <w:lang w:val="en-US"/>
-        </w:rPr>
-        <w:t>delle</w:t>
-      </w:r>
-      <w:proofErr w:type="spellEnd"/>
-      <w:r>
-        <w:rPr>
-          <w:b/>
-          <w:bCs/>
-          <w:lang w:val="en-US"/>
-        </w:rPr>
-        <w:t xml:space="preserve"> </w:t>
-      </w:r>
-      <w:proofErr w:type="spellStart"/>
-      <w:r>
-        <w:rPr>
-          <w:b/>
-          <w:bCs/>
-          <w:lang w:val="en-US"/>
-        </w:rPr>
-        <w:t>operazioni</w:t>
-      </w:r>
-      <w:proofErr w:type="spellEnd"/>
+        <w:t>Contratti delle operazioni</w:t>
+      </w:r>
     </w:p>
     <w:p>
       <w:pPr>
@@ -2334,29 +2281,13 @@
           <w:b/>
           <w:bCs/>
         </w:rPr>
-        <w:t xml:space="preserve">DCD (Design Class </w:t>
-      </w:r>
-      <w:proofErr w:type="spellStart"/>
+        <w:t>DCD (Design Class Diagram)</w:t>
+      </w:r>
       <w:r>
         <w:rPr>
           <w:b/>
           <w:bCs/>
         </w:rPr>
-        <w:t>Diagram</w:t>
-      </w:r>
-      <w:proofErr w:type="spellEnd"/>
-      <w:r>
-        <w:rPr>
-          <w:b/>
-          <w:bCs/>
-        </w:rPr>
-        <w:t>)</w:t>
-      </w:r>
-      <w:r>
-        <w:rPr>
-          <w:b/>
-          <w:bCs/>
-        </w:rPr>
         <w:t xml:space="preserve"> </w:t>
       </w:r>
       <w:r>
@@ -2367,16 +2298,11 @@
       <w:r>
         <w:t xml:space="preserve">La </w:t>
       </w:r>
-      <w:proofErr w:type="gramStart"/>
       <w:r>
         <w:t>4</w:t>
       </w:r>
       <w:r>
-        <w:t>°</w:t>
-      </w:r>
-      <w:proofErr w:type="gramEnd"/>
-      <w:r>
-        <w:t xml:space="preserve"> iterazione della fase di elaborazione preveder</w:t>
+        <w:t>° iterazione della fase di elaborazione preveder</w:t>
       </w:r>
       <w:r>
         <w:t>à tre brevi fasi di</w:t>
@@ -3242,7 +3168,6 @@
           <w:numId w:val="27"/>
         </w:numPr>
       </w:pPr>
-      <w:proofErr w:type="spellStart"/>
       <w:r>
         <w:rPr>
           <w:b/>
@@ -3257,7 +3182,6 @@
         </w:rPr>
         <w:t>Ufficiale</w:t>
       </w:r>
-      <w:proofErr w:type="spellEnd"/>
       <w:r>
         <w:t xml:space="preserve">: contiene </w:t>
       </w:r>
@@ -3281,23 +3205,7 @@
     </w:p>
     <w:p>
       <w:r>
-        <w:t xml:space="preserve">Si può notare che </w:t>
-      </w:r>
-      <w:proofErr w:type="spellStart"/>
-      <w:r>
-        <w:t>TemplateUfficiale</w:t>
-      </w:r>
-      <w:proofErr w:type="spellEnd"/>
-      <w:r>
-        <w:t xml:space="preserve"> presenta gli stessi attributi di </w:t>
-      </w:r>
-      <w:proofErr w:type="spellStart"/>
-      <w:r>
-        <w:t>TemplatePersonalizzato</w:t>
-      </w:r>
-      <w:proofErr w:type="spellEnd"/>
-      <w:r>
-        <w:t xml:space="preserve"> (classe concettuale introdotta nell’iterazione 2 della fase di Elaborazione, analizzando UC2) ad eccezione di:</w:t>
+        <w:t>Si può notare che TemplateUfficiale presenta gli stessi attributi di TemplatePersonalizzato (classe concettuale introdotta nell’iterazione 2 della fase di Elaborazione, analizzando UC2) ad eccezione di:</w:t>
       </w:r>
     </w:p>
     <w:p>
@@ -3316,23 +3224,7 @@
         <w:t>fonte</w:t>
       </w:r>
       <w:r>
-        <w:t xml:space="preserve">, attributo inesistente in </w:t>
-      </w:r>
-      <w:proofErr w:type="spellStart"/>
-      <w:r>
-        <w:t>TemplatePersonalizzato</w:t>
-      </w:r>
-      <w:proofErr w:type="spellEnd"/>
-      <w:r>
-        <w:t xml:space="preserve">, essendo il </w:t>
-      </w:r>
-      <w:proofErr w:type="spellStart"/>
-      <w:r>
-        <w:t>TemplatePersonalizzato</w:t>
-      </w:r>
-      <w:proofErr w:type="spellEnd"/>
-      <w:r>
-        <w:t xml:space="preserve"> creato dallo stesso Studente</w:t>
+        <w:t>, attributo inesistente in TemplatePersonalizzato, essendo il TemplatePersonalizzato creato dallo stesso Studente</w:t>
       </w:r>
     </w:p>
     <w:p>
@@ -3343,8 +3235,6 @@
           <w:numId w:val="27"/>
         </w:numPr>
       </w:pPr>
-      <w:proofErr w:type="spellStart"/>
-      <w:proofErr w:type="gramStart"/>
       <w:r>
         <w:rPr>
           <w:b/>
@@ -3352,8 +3242,6 @@
         </w:rPr>
         <w:t>tempoTotale</w:t>
       </w:r>
-      <w:proofErr w:type="spellEnd"/>
-      <w:proofErr w:type="gramEnd"/>
       <w:r>
         <w:t xml:space="preserve">, </w:t>
       </w:r>
@@ -3361,23 +3249,8 @@
         <w:t xml:space="preserve">indica il tempo totale di svolgimento del test. Viene introdotto </w:t>
       </w:r>
       <w:r>
-        <w:t xml:space="preserve">al posto del </w:t>
-      </w:r>
-      <w:proofErr w:type="spellStart"/>
-      <w:proofErr w:type="gramStart"/>
-      <w:r>
-        <w:t>tempoMedio</w:t>
-      </w:r>
-      <w:proofErr w:type="spellEnd"/>
-      <w:proofErr w:type="gramEnd"/>
-      <w:r>
-        <w:t xml:space="preserve"> del </w:t>
-      </w:r>
-      <w:proofErr w:type="spellStart"/>
-      <w:r>
-        <w:t>TemplatePersonalizzato</w:t>
-      </w:r>
-      <w:proofErr w:type="spellEnd"/>
+        <w:t>al posto del tempoMedio del TemplatePersonalizzato</w:t>
+      </w:r>
       <w:r>
         <w:t>, che indicava il tempo medio di svolgimento di un solo quesito</w:t>
       </w:r>
@@ -3399,23 +3272,7 @@
         <w:t xml:space="preserve">sia </w:t>
       </w:r>
       <w:r>
-        <w:t xml:space="preserve">necessario introdurre una nuova classe </w:t>
-      </w:r>
-      <w:proofErr w:type="spellStart"/>
-      <w:r>
-        <w:t>TemplateUfficiale</w:t>
-      </w:r>
-      <w:proofErr w:type="spellEnd"/>
-      <w:r>
-        <w:t xml:space="preserve"> ex-novo, in quanto condivide la maggior parte delle informazioni del </w:t>
-      </w:r>
-      <w:proofErr w:type="spellStart"/>
-      <w:r>
-        <w:t>TemplatePersonalizzato</w:t>
-      </w:r>
-      <w:proofErr w:type="spellEnd"/>
-      <w:r>
-        <w:t xml:space="preserve">. Dunque, si è deciso di rappresentare i due template come </w:t>
+        <w:t xml:space="preserve">necessario introdurre una nuova classe TemplateUfficiale ex-novo, in quanto condivide la maggior parte delle informazioni del TemplatePersonalizzato. Dunque, si è deciso di rappresentare i due template come </w:t>
       </w:r>
       <w:r>
         <w:rPr>
@@ -3462,39 +3319,7 @@
         <w:t>Template</w:t>
       </w:r>
       <w:r>
-        <w:t xml:space="preserve"> avrà tutti gli attributi ad eccezione degli attributi non condivisi tra il </w:t>
-      </w:r>
-      <w:proofErr w:type="spellStart"/>
-      <w:r>
-        <w:t>TemplatePersonalizzato</w:t>
-      </w:r>
-      <w:proofErr w:type="spellEnd"/>
-      <w:r>
-        <w:t xml:space="preserve"> e il </w:t>
-      </w:r>
-      <w:proofErr w:type="spellStart"/>
-      <w:r>
-        <w:t>TemplateUfficiale</w:t>
-      </w:r>
-      <w:proofErr w:type="spellEnd"/>
-      <w:r>
-        <w:t xml:space="preserve"> (ovvero: fonte, </w:t>
-      </w:r>
-      <w:proofErr w:type="spellStart"/>
-      <w:r>
-        <w:t>tempoTotale</w:t>
-      </w:r>
-      <w:proofErr w:type="spellEnd"/>
-      <w:r>
-        <w:t xml:space="preserve">, </w:t>
-      </w:r>
-      <w:proofErr w:type="spellStart"/>
-      <w:r>
-        <w:t>tempoMedio</w:t>
-      </w:r>
-      <w:proofErr w:type="spellEnd"/>
-      <w:r>
-        <w:t>), che saranno specifici delle classi specializzazione.</w:t>
+        <w:t xml:space="preserve"> avrà tutti gli attributi ad eccezione degli attributi non condivisi tra il TemplatePersonalizzato e il TemplateUfficiale (ovvero: fonte, tempoTotale, tempoMedio), che saranno specifici delle classi specializzazione.</w:t>
       </w:r>
     </w:p>
     <w:p>
@@ -3503,15 +3328,7 @@
       </w:pPr>
       <w:bookmarkStart w:id="7" w:name="_Toc95092334"/>
       <w:r>
-        <w:t xml:space="preserve">Considerazione #2: Applicazione del pattern </w:t>
-      </w:r>
-      <w:proofErr w:type="spellStart"/>
-      <w:r>
-        <w:t>GoF</w:t>
-      </w:r>
-      <w:proofErr w:type="spellEnd"/>
-      <w:r>
-        <w:t xml:space="preserve"> strutturale Decorator</w:t>
+        <w:t>Considerazione #2: Applicazione del pattern GoF strutturale Decorator</w:t>
       </w:r>
       <w:bookmarkEnd w:id="7"/>
     </w:p>
@@ -3519,7 +3336,6 @@
       <w:r>
         <w:t xml:space="preserve">Alla luce della nota contenuta in UC2/A, bisogna concludere che l’Amministratore non sia una classe candidata nuova, bensì possa essere vista come una responsabilità addizionale di un tutor classico. Ciò è testimoniato dal fatto che questa responsabilità può essere assegnata o rimossa a </w:t>
       </w:r>
-      <w:proofErr w:type="spellStart"/>
       <w:r>
         <w:rPr>
           <w:i/>
@@ -3527,7 +3343,6 @@
         </w:rPr>
         <w:t>runtime</w:t>
       </w:r>
-      <w:proofErr w:type="spellEnd"/>
       <w:r>
         <w:t>.</w:t>
       </w:r>
@@ -3570,23 +3385,7 @@
           <w:b/>
           <w:bCs/>
         </w:rPr>
-        <w:t xml:space="preserve">pattern </w:t>
-      </w:r>
-      <w:proofErr w:type="spellStart"/>
-      <w:r>
-        <w:rPr>
-          <w:b/>
-          <w:bCs/>
-        </w:rPr>
-        <w:t>GoF</w:t>
-      </w:r>
-      <w:proofErr w:type="spellEnd"/>
-      <w:r>
-        <w:rPr>
-          <w:b/>
-          <w:bCs/>
-        </w:rPr>
-        <w:t xml:space="preserve"> Decorator</w:t>
+        <w:t>pattern GoF Decorator</w:t>
       </w:r>
       <w:r>
         <w:t>.</w:t>
@@ -3857,23 +3656,7 @@
     </w:p>
     <w:p>
       <w:r>
-        <w:t xml:space="preserve">Nota: per distinguere le operazioni di gestione del </w:t>
-      </w:r>
-      <w:proofErr w:type="spellStart"/>
-      <w:r>
-        <w:t>TemplateUfficiale</w:t>
-      </w:r>
-      <w:proofErr w:type="spellEnd"/>
-      <w:r>
-        <w:t xml:space="preserve"> da quelle di gestione del </w:t>
-      </w:r>
-      <w:proofErr w:type="spellStart"/>
-      <w:r>
-        <w:t>TemplatePersonalizzato</w:t>
-      </w:r>
-      <w:proofErr w:type="spellEnd"/>
-      <w:r>
-        <w:t xml:space="preserve"> da parte dello Studente, sono state prese le seguenti misure:</w:t>
+        <w:t>Nota: per distinguere le operazioni di gestione del TemplateUfficiale da quelle di gestione del TemplatePersonalizzato da parte dello Studente, sono state prese le seguenti misure:</w:t>
       </w:r>
     </w:p>
     <w:p>
@@ -3885,38 +3668,14 @@
         </w:numPr>
       </w:pPr>
       <w:r>
-        <w:t xml:space="preserve">le operazioni effettuate dall’attore Amministratore per inserire un </w:t>
-      </w:r>
-      <w:proofErr w:type="spellStart"/>
-      <w:r>
-        <w:t>TemplateUfficiale</w:t>
-      </w:r>
-      <w:proofErr w:type="spellEnd"/>
-      <w:r>
-        <w:t xml:space="preserve"> rispetteranno la notazione </w:t>
+        <w:t xml:space="preserve">le operazioni effettuate dall’attore Amministratore per inserire un TemplateUfficiale rispetteranno la notazione </w:t>
       </w:r>
       <w:r>
         <w:rPr>
           <w:i/>
           <w:iCs/>
         </w:rPr>
-        <w:t>&lt;</w:t>
-      </w:r>
-      <w:proofErr w:type="spellStart"/>
-      <w:r>
-        <w:rPr>
-          <w:i/>
-          <w:iCs/>
-        </w:rPr>
-        <w:t>nomeOperazione</w:t>
-      </w:r>
-      <w:proofErr w:type="spellEnd"/>
-      <w:r>
-        <w:rPr>
-          <w:i/>
-          <w:iCs/>
-        </w:rPr>
-        <w:t>&gt;</w:t>
+        <w:t>&lt;nomeOperazione&gt;</w:t>
       </w:r>
       <w:r>
         <w:rPr>
@@ -3938,38 +3697,14 @@
         </w:numPr>
       </w:pPr>
       <w:r>
-        <w:t xml:space="preserve">le operazioni effettuate dall’attore Studente per creare un </w:t>
-      </w:r>
-      <w:proofErr w:type="spellStart"/>
-      <w:r>
-        <w:t>TemplatePersonalizzato</w:t>
-      </w:r>
-      <w:proofErr w:type="spellEnd"/>
-      <w:r>
-        <w:t xml:space="preserve"> (in relazione a UC2, iterazione 2 della fase di Elaborazione) sono state rinominate in </w:t>
+        <w:t xml:space="preserve">le operazioni effettuate dall’attore Studente per creare un TemplatePersonalizzato (in relazione a UC2, iterazione 2 della fase di Elaborazione) sono state rinominate in </w:t>
       </w:r>
       <w:r>
         <w:rPr>
           <w:i/>
           <w:iCs/>
         </w:rPr>
-        <w:t>&lt;</w:t>
-      </w:r>
-      <w:proofErr w:type="spellStart"/>
-      <w:r>
-        <w:rPr>
-          <w:i/>
-          <w:iCs/>
-        </w:rPr>
-        <w:t>nomeOperazione</w:t>
-      </w:r>
-      <w:proofErr w:type="spellEnd"/>
-      <w:r>
-        <w:rPr>
-          <w:i/>
-          <w:iCs/>
-        </w:rPr>
-        <w:t>&gt;P</w:t>
+        <w:t>&lt;nomeOperazione&gt;P</w:t>
       </w:r>
       <w:r>
         <w:t>.</w:t>
@@ -4049,8 +3784,6 @@
                 <w:bCs w:val="0"/>
               </w:rPr>
             </w:pPr>
-            <w:proofErr w:type="spellStart"/>
-            <w:proofErr w:type="gramStart"/>
             <w:r>
               <w:rPr>
                 <w:b w:val="0"/>
@@ -4065,37 +3798,12 @@
               </w:rPr>
               <w:t>U</w:t>
             </w:r>
-            <w:proofErr w:type="spellEnd"/>
             <w:r>
               <w:rPr>
                 <w:b w:val="0"/>
                 <w:bCs w:val="0"/>
               </w:rPr>
-              <w:t>(</w:t>
-            </w:r>
-            <w:proofErr w:type="gramEnd"/>
-            <w:r>
-              <w:rPr>
-                <w:b w:val="0"/>
-                <w:bCs w:val="0"/>
-              </w:rPr>
-              <w:t xml:space="preserve">nome: </w:t>
-            </w:r>
-            <w:proofErr w:type="spellStart"/>
-            <w:r>
-              <w:rPr>
-                <w:b w:val="0"/>
-                <w:bCs w:val="0"/>
-              </w:rPr>
-              <w:t>String</w:t>
-            </w:r>
-            <w:proofErr w:type="spellEnd"/>
-            <w:r>
-              <w:rPr>
-                <w:b w:val="0"/>
-                <w:bCs w:val="0"/>
-              </w:rPr>
-              <w:t>)</w:t>
+              <w:t>(nome: String)</w:t>
             </w:r>
           </w:p>
         </w:tc>
@@ -4240,15 +3948,12 @@
             <w:r>
               <w:t xml:space="preserve"> di </w:t>
             </w:r>
-            <w:proofErr w:type="spellStart"/>
             <w:r>
               <w:t>TemplateUfficiale</w:t>
             </w:r>
-            <w:proofErr w:type="spellEnd"/>
             <w:r>
               <w:t xml:space="preserve"> con </w:t>
             </w:r>
-            <w:proofErr w:type="spellStart"/>
             <w:r>
               <w:rPr>
                 <w:i/>
@@ -4263,7 +3968,6 @@
               </w:rPr>
               <w:t>.nome</w:t>
             </w:r>
-            <w:proofErr w:type="spellEnd"/>
             <w:r>
               <w:t>=nome ed è stata associata al</w:t>
             </w:r>
@@ -4291,8 +3995,8 @@
         </w:rPr>
       </w:pPr>
       <w:bookmarkStart w:id="14" w:name="_Toc94629317"/>
-      <w:bookmarkStart w:id="15" w:name="_Toc94629314"/>
-      <w:bookmarkStart w:id="16" w:name="_Toc95092339"/>
+      <w:bookmarkStart w:id="15" w:name="_Toc95092339"/>
+      <w:bookmarkStart w:id="16" w:name="_Toc94629314"/>
       <w:r>
         <w:rPr>
           <w:sz w:val="32"/>
@@ -4302,7 +4006,7 @@
         <w:t>CO2</w:t>
       </w:r>
       <w:bookmarkEnd w:id="14"/>
-      <w:bookmarkEnd w:id="16"/>
+      <w:bookmarkEnd w:id="15"/>
     </w:p>
     <w:tbl>
       <w:tblPr>
@@ -4353,8 +4057,6 @@
                 <w:bCs w:val="0"/>
               </w:rPr>
             </w:pPr>
-            <w:proofErr w:type="spellStart"/>
-            <w:proofErr w:type="gramStart"/>
             <w:r>
               <w:rPr>
                 <w:b w:val="0"/>
@@ -4369,7 +4071,6 @@
               </w:rPr>
               <w:t>U</w:t>
             </w:r>
-            <w:proofErr w:type="spellEnd"/>
             <w:r>
               <w:rPr>
                 <w:b w:val="0"/>
@@ -4377,212 +4078,33 @@
               </w:rPr>
               <w:t>(</w:t>
             </w:r>
-            <w:proofErr w:type="gramEnd"/>
             <w:r>
               <w:rPr>
                 <w:b w:val="0"/>
                 <w:bCs w:val="0"/>
               </w:rPr>
-              <w:t xml:space="preserve">fonte: </w:t>
-            </w:r>
-            <w:proofErr w:type="spellStart"/>
+              <w:t xml:space="preserve">fonte: String, </w:t>
+            </w:r>
             <w:r>
               <w:rPr>
                 <w:b w:val="0"/>
                 <w:bCs w:val="0"/>
               </w:rPr>
-              <w:t>String</w:t>
-            </w:r>
-            <w:proofErr w:type="spellEnd"/>
+              <w:t>puntiCorretta: float, puntiErrata: float, puntiNonData: float, temp</w:t>
+            </w:r>
             <w:r>
               <w:rPr>
                 <w:b w:val="0"/>
                 <w:bCs w:val="0"/>
               </w:rPr>
-              <w:t xml:space="preserve">, </w:t>
-            </w:r>
-            <w:proofErr w:type="spellStart"/>
+              <w:t>oTotale</w:t>
+            </w:r>
             <w:r>
               <w:rPr>
                 <w:b w:val="0"/>
                 <w:bCs w:val="0"/>
               </w:rPr>
-              <w:t>puntiCorretta</w:t>
-            </w:r>
-            <w:proofErr w:type="spellEnd"/>
-            <w:r>
-              <w:rPr>
-                <w:b w:val="0"/>
-                <w:bCs w:val="0"/>
-              </w:rPr>
-              <w:t xml:space="preserve">: float, </w:t>
-            </w:r>
-            <w:proofErr w:type="spellStart"/>
-            <w:r>
-              <w:rPr>
-                <w:b w:val="0"/>
-                <w:bCs w:val="0"/>
-              </w:rPr>
-              <w:t>puntiErrata</w:t>
-            </w:r>
-            <w:proofErr w:type="spellEnd"/>
-            <w:r>
-              <w:rPr>
-                <w:b w:val="0"/>
-                <w:bCs w:val="0"/>
-              </w:rPr>
-              <w:t xml:space="preserve">: float, </w:t>
-            </w:r>
-            <w:proofErr w:type="spellStart"/>
-            <w:r>
-              <w:rPr>
-                <w:b w:val="0"/>
-                <w:bCs w:val="0"/>
-              </w:rPr>
-              <w:t>puntiNonData</w:t>
-            </w:r>
-            <w:proofErr w:type="spellEnd"/>
-            <w:r>
-              <w:rPr>
-                <w:b w:val="0"/>
-                <w:bCs w:val="0"/>
-              </w:rPr>
-              <w:t xml:space="preserve">: float, </w:t>
-            </w:r>
-            <w:proofErr w:type="spellStart"/>
-            <w:r>
-              <w:rPr>
-                <w:b w:val="0"/>
-                <w:bCs w:val="0"/>
-              </w:rPr>
-              <w:t>temp</w:t>
-            </w:r>
-            <w:r>
-              <w:rPr>
-                <w:b w:val="0"/>
-                <w:bCs w:val="0"/>
-              </w:rPr>
-              <w:t>oTotale</w:t>
-            </w:r>
-            <w:proofErr w:type="spellEnd"/>
-            <w:r>
-              <w:rPr>
-                <w:b w:val="0"/>
-                <w:bCs w:val="0"/>
-              </w:rPr>
-              <w:t xml:space="preserve">: </w:t>
-            </w:r>
-            <w:proofErr w:type="spellStart"/>
-            <w:r>
-              <w:rPr>
-                <w:b w:val="0"/>
-                <w:bCs w:val="0"/>
-              </w:rPr>
-              <w:t>int</w:t>
-            </w:r>
-            <w:proofErr w:type="spellEnd"/>
-            <w:r>
-              <w:rPr>
-                <w:b w:val="0"/>
-                <w:bCs w:val="0"/>
-              </w:rPr>
-              <w:t xml:space="preserve">, </w:t>
-            </w:r>
-            <w:proofErr w:type="spellStart"/>
-            <w:r>
-              <w:rPr>
-                <w:b w:val="0"/>
-                <w:bCs w:val="0"/>
-              </w:rPr>
-              <w:t>numRisposte</w:t>
-            </w:r>
-            <w:proofErr w:type="spellEnd"/>
-            <w:r>
-              <w:rPr>
-                <w:b w:val="0"/>
-                <w:bCs w:val="0"/>
-              </w:rPr>
-              <w:t xml:space="preserve">: </w:t>
-            </w:r>
-            <w:proofErr w:type="spellStart"/>
-            <w:r>
-              <w:rPr>
-                <w:b w:val="0"/>
-                <w:bCs w:val="0"/>
-              </w:rPr>
-              <w:t>int</w:t>
-            </w:r>
-            <w:proofErr w:type="spellEnd"/>
-            <w:r>
-              <w:rPr>
-                <w:b w:val="0"/>
-                <w:bCs w:val="0"/>
-              </w:rPr>
-              <w:t xml:space="preserve">, </w:t>
-            </w:r>
-            <w:proofErr w:type="spellStart"/>
-            <w:r>
-              <w:rPr>
-                <w:b w:val="0"/>
-                <w:bCs w:val="0"/>
-              </w:rPr>
-              <w:t>minRisposteCorrette</w:t>
-            </w:r>
-            <w:proofErr w:type="spellEnd"/>
-            <w:r>
-              <w:rPr>
-                <w:b w:val="0"/>
-                <w:bCs w:val="0"/>
-              </w:rPr>
-              <w:t xml:space="preserve">: </w:t>
-            </w:r>
-            <w:proofErr w:type="spellStart"/>
-            <w:r>
-              <w:rPr>
-                <w:b w:val="0"/>
-                <w:bCs w:val="0"/>
-              </w:rPr>
-              <w:t>int</w:t>
-            </w:r>
-            <w:proofErr w:type="spellEnd"/>
-            <w:r>
-              <w:rPr>
-                <w:b w:val="0"/>
-                <w:bCs w:val="0"/>
-              </w:rPr>
-              <w:t xml:space="preserve">, </w:t>
-            </w:r>
-            <w:proofErr w:type="spellStart"/>
-            <w:r>
-              <w:rPr>
-                <w:b w:val="0"/>
-                <w:bCs w:val="0"/>
-              </w:rPr>
-              <w:t>maxRisposteCorrette</w:t>
-            </w:r>
-            <w:proofErr w:type="spellEnd"/>
-            <w:r>
-              <w:rPr>
-                <w:b w:val="0"/>
-                <w:bCs w:val="0"/>
-              </w:rPr>
-              <w:t xml:space="preserve">: </w:t>
-            </w:r>
-            <w:proofErr w:type="spellStart"/>
-            <w:r>
-              <w:rPr>
-                <w:b w:val="0"/>
-                <w:bCs w:val="0"/>
-              </w:rPr>
-              <w:t>int</w:t>
-            </w:r>
-            <w:proofErr w:type="spellEnd"/>
-            <w:r>
-              <w:rPr>
-                <w:b w:val="0"/>
-                <w:bCs w:val="0"/>
-              </w:rPr>
-              <w:t>)</w:t>
+              <w:t>: int, numRisposte: int, minRisposteCorrette: int, maxRisposteCorrette: int)</w:t>
             </w:r>
           </w:p>
         </w:tc>
@@ -4663,11 +4185,9 @@
             <w:r>
               <w:t xml:space="preserve">È in corso la creazione di un </w:t>
             </w:r>
-            <w:proofErr w:type="spellStart"/>
             <w:r>
               <w:t>TemplateUfficiale</w:t>
             </w:r>
-            <w:proofErr w:type="spellEnd"/>
             <w:r>
               <w:t xml:space="preserve"> </w:t>
             </w:r>
@@ -4760,7 +4280,7 @@
         </w:rPr>
         <w:t>CO</w:t>
       </w:r>
-      <w:bookmarkEnd w:id="15"/>
+      <w:bookmarkEnd w:id="16"/>
       <w:r>
         <w:rPr>
           <w:sz w:val="32"/>
@@ -4819,8 +4339,6 @@
                 <w:bCs w:val="0"/>
               </w:rPr>
             </w:pPr>
-            <w:proofErr w:type="spellStart"/>
-            <w:proofErr w:type="gramStart"/>
             <w:r>
               <w:rPr>
                 <w:b w:val="0"/>
@@ -4835,7 +4353,6 @@
               </w:rPr>
               <w:t>U</w:t>
             </w:r>
-            <w:proofErr w:type="spellEnd"/>
             <w:r>
               <w:rPr>
                 <w:b w:val="0"/>
@@ -4843,8 +4360,6 @@
               </w:rPr>
               <w:t>(</w:t>
             </w:r>
-            <w:proofErr w:type="spellStart"/>
-            <w:proofErr w:type="gramEnd"/>
             <w:r>
               <w:rPr>
                 <w:b w:val="0"/>
@@ -4852,61 +4367,12 @@
               </w:rPr>
               <w:t>nomeMateria</w:t>
             </w:r>
-            <w:proofErr w:type="spellEnd"/>
             <w:r>
               <w:rPr>
                 <w:b w:val="0"/>
                 <w:bCs w:val="0"/>
               </w:rPr>
-              <w:t xml:space="preserve">: </w:t>
-            </w:r>
-            <w:proofErr w:type="spellStart"/>
-            <w:r>
-              <w:rPr>
-                <w:b w:val="0"/>
-                <w:bCs w:val="0"/>
-              </w:rPr>
-              <w:t>String</w:t>
-            </w:r>
-            <w:proofErr w:type="spellEnd"/>
-            <w:r>
-              <w:rPr>
-                <w:b w:val="0"/>
-                <w:bCs w:val="0"/>
-              </w:rPr>
-              <w:t xml:space="preserve">, </w:t>
-            </w:r>
-            <w:proofErr w:type="spellStart"/>
-            <w:r>
-              <w:rPr>
-                <w:b w:val="0"/>
-                <w:bCs w:val="0"/>
-              </w:rPr>
-              <w:t>numQuesiti</w:t>
-            </w:r>
-            <w:proofErr w:type="spellEnd"/>
-            <w:r>
-              <w:rPr>
-                <w:b w:val="0"/>
-                <w:bCs w:val="0"/>
-              </w:rPr>
-              <w:t xml:space="preserve"> </w:t>
-            </w:r>
-            <w:proofErr w:type="spellStart"/>
-            <w:r>
-              <w:rPr>
-                <w:b w:val="0"/>
-                <w:bCs w:val="0"/>
-              </w:rPr>
-              <w:t>int</w:t>
-            </w:r>
-            <w:proofErr w:type="spellEnd"/>
-            <w:r>
-              <w:rPr>
-                <w:b w:val="0"/>
-                <w:bCs w:val="0"/>
-              </w:rPr>
-              <w:t>)</w:t>
+              <w:t>: String, numQuesiti int)</w:t>
             </w:r>
           </w:p>
         </w:tc>
@@ -4987,11 +4453,9 @@
             <w:r>
               <w:t xml:space="preserve">È in corso la creazione di un </w:t>
             </w:r>
-            <w:proofErr w:type="spellStart"/>
             <w:r>
               <w:t>TemplateUfficiale</w:t>
             </w:r>
-            <w:proofErr w:type="spellEnd"/>
             <w:r>
               <w:t xml:space="preserve"> </w:t>
             </w:r>
@@ -5102,8 +4566,6 @@
             <w:r>
               <w:t xml:space="preserve"> di Materia avente l’attributo </w:t>
             </w:r>
-            <w:proofErr w:type="spellStart"/>
-            <w:proofErr w:type="gramStart"/>
             <w:r>
               <w:rPr>
                 <w:i/>
@@ -5111,18 +4573,8 @@
               </w:rPr>
               <w:t>m.codice</w:t>
             </w:r>
-            <w:proofErr w:type="spellEnd"/>
-            <w:proofErr w:type="gramEnd"/>
-            <w:r>
-              <w:t xml:space="preserve"> uguale a </w:t>
-            </w:r>
-            <w:proofErr w:type="spellStart"/>
-            <w:r>
-              <w:t>codiceMateria</w:t>
-            </w:r>
-            <w:proofErr w:type="spellEnd"/>
-            <w:r>
-              <w:t>.</w:t>
+            <w:r>
+              <w:t xml:space="preserve"> uguale a codiceMateria.</w:t>
             </w:r>
           </w:p>
         </w:tc>
@@ -5208,8 +4660,6 @@
                 <w:bCs w:val="0"/>
               </w:rPr>
             </w:pPr>
-            <w:proofErr w:type="spellStart"/>
-            <w:proofErr w:type="gramStart"/>
             <w:r>
               <w:rPr>
                 <w:b w:val="0"/>
@@ -5224,21 +4674,12 @@
               </w:rPr>
               <w:t>U</w:t>
             </w:r>
-            <w:proofErr w:type="spellEnd"/>
             <w:r>
               <w:rPr>
                 <w:b w:val="0"/>
                 <w:bCs w:val="0"/>
               </w:rPr>
-              <w:t>(</w:t>
-            </w:r>
-            <w:proofErr w:type="gramEnd"/>
-            <w:r>
-              <w:rPr>
-                <w:b w:val="0"/>
-                <w:bCs w:val="0"/>
-              </w:rPr>
-              <w:t>)</w:t>
+              <w:t>()</w:t>
             </w:r>
           </w:p>
         </w:tc>
@@ -5319,11 +4760,9 @@
             <w:r>
               <w:t xml:space="preserve">È in corso la creazione di un </w:t>
             </w:r>
-            <w:proofErr w:type="spellStart"/>
             <w:r>
               <w:t>TemplateUfficiale</w:t>
             </w:r>
-            <w:proofErr w:type="spellEnd"/>
             <w:r>
               <w:t xml:space="preserve"> </w:t>
             </w:r>
@@ -5441,15 +4880,7 @@
       <w:bookmarkStart w:id="22" w:name="_Toc95092343"/>
       <w:r>
         <w:lastRenderedPageBreak/>
-        <w:t xml:space="preserve">La classe Amministratore: Applicazione del pattern </w:t>
-      </w:r>
-      <w:proofErr w:type="spellStart"/>
-      <w:r>
-        <w:t>GoF</w:t>
-      </w:r>
-      <w:proofErr w:type="spellEnd"/>
-      <w:r>
-        <w:t xml:space="preserve"> Decorator</w:t>
+        <w:t>La classe Amministratore: Applicazione del pattern GoF Decorator</w:t>
       </w:r>
       <w:bookmarkEnd w:id="22"/>
     </w:p>
@@ -5553,7 +4984,6 @@
       <w:r>
         <w:t xml:space="preserve">Classe </w:t>
       </w:r>
-      <w:proofErr w:type="spellStart"/>
       <w:r>
         <w:rPr>
           <w:b/>
@@ -5561,7 +4991,6 @@
         </w:rPr>
         <w:t>ConcreteComponent</w:t>
       </w:r>
-      <w:proofErr w:type="spellEnd"/>
       <w:r>
         <w:t>:</w:t>
       </w:r>
@@ -5597,15 +5026,7 @@
         <w:t xml:space="preserve"> risponde all’esigenza di avere un’interfaccia comune per i decorator</w:t>
       </w:r>
       <w:r>
-        <w:t xml:space="preserve">i. Un decorator ha il riferimento ad un Aggregate, che a sua volta può essere un Decorator oppure un </w:t>
-      </w:r>
-      <w:proofErr w:type="spellStart"/>
-      <w:r>
-        <w:t>ConcreteComponent</w:t>
-      </w:r>
-      <w:proofErr w:type="spellEnd"/>
-      <w:r>
-        <w:t>.</w:t>
+        <w:t>i. Un decorator ha il riferimento ad un Aggregate, che a sua volta può essere un Decorator oppure un ConcreteComponent.</w:t>
       </w:r>
     </w:p>
     <w:p>
@@ -5619,7 +5040,6 @@
       <w:r>
         <w:t xml:space="preserve">Classe </w:t>
       </w:r>
-      <w:proofErr w:type="spellStart"/>
       <w:r>
         <w:rPr>
           <w:b/>
@@ -5627,7 +5047,6 @@
         </w:rPr>
         <w:t>ConcreteDecorator</w:t>
       </w:r>
-      <w:proofErr w:type="spellEnd"/>
       <w:r>
         <w:t>:</w:t>
       </w:r>
@@ -5635,15 +5054,7 @@
         <w:t xml:space="preserve"> è </w:t>
       </w:r>
       <w:r>
-        <w:t xml:space="preserve">la classe che concretamente aggiunge le responsabilità al </w:t>
-      </w:r>
-      <w:proofErr w:type="spellStart"/>
-      <w:r>
-        <w:t>ConcreteComponent</w:t>
-      </w:r>
-      <w:proofErr w:type="spellEnd"/>
-      <w:r>
-        <w:t>.</w:t>
+        <w:t>la classe che concretamente aggiunge le responsabilità al ConcreteComponent.</w:t>
       </w:r>
     </w:p>
     <w:p>
@@ -5656,35 +5067,7 @@
         <w:rPr>
           <w:lang w:val="en-US"/>
         </w:rPr>
-        <w:t xml:space="preserve">Nel </w:t>
-      </w:r>
-      <w:proofErr w:type="spellStart"/>
-      <w:r>
-        <w:rPr>
-          <w:lang w:val="en-US"/>
-        </w:rPr>
-        <w:t>contesto</w:t>
-      </w:r>
-      <w:proofErr w:type="spellEnd"/>
-      <w:r>
-        <w:rPr>
-          <w:lang w:val="en-US"/>
-        </w:rPr>
-        <w:t xml:space="preserve"> di </w:t>
-      </w:r>
-      <w:proofErr w:type="spellStart"/>
-      <w:r>
-        <w:rPr>
-          <w:lang w:val="en-US"/>
-        </w:rPr>
-        <w:t>UniCTest</w:t>
-      </w:r>
-      <w:proofErr w:type="spellEnd"/>
-      <w:r>
-        <w:rPr>
-          <w:lang w:val="en-US"/>
-        </w:rPr>
-        <w:t>:</w:t>
+        <w:t>Nel contesto di UniCTest:</w:t>
       </w:r>
     </w:p>
     <w:p>
@@ -5733,8 +5116,6 @@
       <w:r>
         <w:t xml:space="preserve">La classe </w:t>
       </w:r>
-      <w:proofErr w:type="spellStart"/>
-      <w:proofErr w:type="gramStart"/>
       <w:r>
         <w:rPr>
           <w:b/>
@@ -5742,8 +5123,6 @@
         </w:rPr>
         <w:t>ConcreteComponent</w:t>
       </w:r>
-      <w:proofErr w:type="spellEnd"/>
-      <w:proofErr w:type="gramEnd"/>
       <w:r>
         <w:t xml:space="preserve"> è la classe Tutor. Infatti, il Tutor è la classe da arricchire di responsabilità addizionali.</w:t>
       </w:r>
@@ -5770,15 +5149,7 @@
         <w:t>Decorator</w:t>
       </w:r>
       <w:r>
-        <w:t xml:space="preserve"> mantiene invariato il nome. Decorator generalizza Amministratore e si prevede che nelle prossime iterazioni generalizzerà anche </w:t>
-      </w:r>
-      <w:proofErr w:type="spellStart"/>
-      <w:r>
-        <w:t>TutorSimulazione</w:t>
-      </w:r>
-      <w:proofErr w:type="spellEnd"/>
-      <w:r>
-        <w:t>.</w:t>
+        <w:t xml:space="preserve"> mantiene invariato il nome. Decorator generalizza Amministratore e si prevede che nelle prossime iterazioni generalizzerà anche TutorSimulazione.</w:t>
       </w:r>
     </w:p>
     <w:p>
@@ -5870,8 +5241,6 @@
       <w:r>
         <w:t xml:space="preserve">lasse </w:t>
       </w:r>
-      <w:proofErr w:type="spellStart"/>
-      <w:proofErr w:type="gramStart"/>
       <w:r>
         <w:rPr>
           <w:b/>
@@ -5884,470 +5253,85 @@
           <w:b/>
           <w:bCs/>
         </w:rPr>
-        <w:t>r</w:t>
-      </w:r>
-      <w:proofErr w:type="spellEnd"/>
-      <w:proofErr w:type="gramEnd"/>
+        <w:t xml:space="preserve">r </w:t>
+      </w:r>
+      <w:r>
+        <w:t xml:space="preserve">è la classe </w:t>
+      </w:r>
       <w:r>
         <w:rPr>
           <w:b/>
           <w:bCs/>
         </w:rPr>
-        <w:t xml:space="preserve"> </w:t>
-      </w:r>
-      <w:r>
-        <w:t xml:space="preserve">è la classe </w:t>
+        <w:t>Amministratore</w:t>
+      </w:r>
+      <w:r>
+        <w:t xml:space="preserve"> (e si prevede che </w:t>
+      </w:r>
+      <w:r>
+        <w:t>un altro ConcreteDecorator sarà la</w:t>
+      </w:r>
+      <w:r>
+        <w:t xml:space="preserve"> classe TutorSimulazione).</w:t>
+      </w:r>
+    </w:p>
+    <w:p>
+      <w:pPr>
+        <w:pStyle w:val="Paragrafoelenco"/>
+        <w:ind w:left="0"/>
+      </w:pPr>
+      <w:r>
+        <w:t xml:space="preserve">La struttura del pattern, così come si evince dalla figura, permette di avere un Tutor che gode di più responsabilità addizionali assegnate e/o rimosse a </w:t>
+      </w:r>
+      <w:r>
+        <w:rPr>
+          <w:i/>
+          <w:iCs/>
+        </w:rPr>
+        <w:t>runtime</w:t>
+      </w:r>
+      <w:r>
+        <w:t xml:space="preserve">. </w:t>
+      </w:r>
+    </w:p>
+    <w:p>
+      <w:r>
+        <w:t xml:space="preserve">È </w:t>
+      </w:r>
+      <w:r>
+        <w:t xml:space="preserve">stato elaborato un meccanismo che permette ad un Impiegato decorato di soddisfare </w:t>
+      </w:r>
+      <w:r>
+        <w:t xml:space="preserve">qualunque </w:t>
+      </w:r>
+      <w:r>
+        <w:t>responsabilità</w:t>
+      </w:r>
+      <w:r>
+        <w:t xml:space="preserve"> gli è concessa per via di qualunque sua decorazione.</w:t>
+      </w:r>
+    </w:p>
+    <w:p>
+      <w:r>
+        <w:t xml:space="preserve">Il meccanismo elaborato sfrutta il pattern GoF comportamentale </w:t>
       </w:r>
       <w:r>
         <w:rPr>
           <w:b/>
           <w:bCs/>
         </w:rPr>
-        <w:t>Amministratore</w:t>
-      </w:r>
-      <w:r>
-        <w:t xml:space="preserve"> (e si prevede che </w:t>
-      </w:r>
-      <w:r>
-        <w:t xml:space="preserve">un altro </w:t>
-      </w:r>
-      <w:proofErr w:type="spellStart"/>
-      <w:r>
-        <w:t>ConcreteDecorator</w:t>
-      </w:r>
-      <w:proofErr w:type="spellEnd"/>
-      <w:r>
-        <w:t xml:space="preserve"> sarà la</w:t>
-      </w:r>
-      <w:r>
-        <w:t xml:space="preserve"> classe </w:t>
-      </w:r>
-      <w:proofErr w:type="spellStart"/>
-      <w:r>
-        <w:t>TutorSimulazione</w:t>
-      </w:r>
-      <w:proofErr w:type="spellEnd"/>
-      <w:r>
-        <w:t>).</w:t>
-      </w:r>
-    </w:p>
-    <w:p>
-      <w:pPr>
-        <w:pStyle w:val="Paragrafoelenco"/>
-        <w:ind w:left="0"/>
-      </w:pPr>
-      <w:r>
-        <w:t xml:space="preserve">La struttura del pattern, così come si evince dalla figura, permette di avere un Tutor che gode di più responsabilità addizionali assegnate e/o rimosse a </w:t>
-      </w:r>
-      <w:proofErr w:type="spellStart"/>
-      <w:r>
-        <w:rPr>
-          <w:i/>
-          <w:iCs/>
-        </w:rPr>
-        <w:t>runtime</w:t>
-      </w:r>
-      <w:proofErr w:type="spellEnd"/>
-      <w:r>
-        <w:t xml:space="preserve">. </w:t>
-      </w:r>
-    </w:p>
-    <w:p>
-      <w:r>
-        <w:t xml:space="preserve">È </w:t>
-      </w:r>
-      <w:r>
-        <w:t xml:space="preserve">stato elaborato un meccanismo che permette ad un Impiegato decorato di soddisfare </w:t>
-      </w:r>
-      <w:r>
-        <w:t xml:space="preserve">qualunque </w:t>
-      </w:r>
-      <w:r>
-        <w:t>responsabilità</w:t>
-      </w:r>
-      <w:r>
-        <w:t xml:space="preserve"> gli è concessa per via di qualunque sua decorazione.</w:t>
-      </w:r>
-    </w:p>
-    <w:p>
-      <w:r>
-        <w:t>Di seguito viene spiegato tale meccanismo considerando le due tipologie di scenari che possono verificarsi.</w:t>
-      </w:r>
-    </w:p>
-    <w:p>
-      <w:pPr>
-        <w:pStyle w:val="Titolo3"/>
-      </w:pPr>
-      <w:bookmarkStart w:id="23" w:name="_Toc95092344"/>
-      <w:r>
-        <w:t>Scenario 1</w:t>
-      </w:r>
-      <w:bookmarkEnd w:id="23"/>
-    </w:p>
-    <w:p>
-      <w:r>
-        <w:t xml:space="preserve">Si supponga l’esistenza di </w:t>
-      </w:r>
-      <w:r>
-        <w:t xml:space="preserve">un’istanza </w:t>
-      </w:r>
-      <w:r>
-        <w:rPr>
-          <w:i/>
-          <w:iCs/>
-        </w:rPr>
-        <w:t>t</w:t>
-      </w:r>
-      <w:r>
-        <w:rPr>
-          <w:i/>
-          <w:iCs/>
-        </w:rPr>
-        <w:t>1</w:t>
-      </w:r>
-      <w:r>
-        <w:t xml:space="preserve"> = </w:t>
-      </w:r>
-      <w:proofErr w:type="spellStart"/>
-      <w:proofErr w:type="gramStart"/>
-      <w:r>
-        <w:t>TutorSimulazione</w:t>
-      </w:r>
-      <w:proofErr w:type="spellEnd"/>
-      <w:r>
-        <w:t>(</w:t>
-      </w:r>
-      <w:proofErr w:type="gramEnd"/>
-      <w:r>
-        <w:t xml:space="preserve">Amministratore(Tutor))), ovvero un Tutor che è stato dapprima decorato con responsabilità di Amministratore, poi anche con responsabilità di </w:t>
-      </w:r>
-      <w:proofErr w:type="spellStart"/>
-      <w:r>
-        <w:t>TutorSimulazione</w:t>
-      </w:r>
-      <w:proofErr w:type="spellEnd"/>
-      <w:r>
-        <w:t xml:space="preserve">. Qualora </w:t>
-      </w:r>
-      <w:r>
-        <w:rPr>
-          <w:i/>
-          <w:iCs/>
-        </w:rPr>
-        <w:t>t</w:t>
-      </w:r>
-      <w:r>
-        <w:rPr>
-          <w:i/>
-          <w:iCs/>
-        </w:rPr>
-        <w:t>1</w:t>
-      </w:r>
-      <w:r>
-        <w:t xml:space="preserve"> decida di eseguire una </w:t>
-      </w:r>
-      <w:proofErr w:type="spellStart"/>
-      <w:proofErr w:type="gramStart"/>
-      <w:r>
-        <w:t>responsabilitàDiUnAmministratore</w:t>
-      </w:r>
-      <w:proofErr w:type="spellEnd"/>
-      <w:r>
-        <w:t>(</w:t>
-      </w:r>
-      <w:proofErr w:type="gramEnd"/>
-      <w:r>
-        <w:t xml:space="preserve">), allora verrebbe chiamata su un’istanza di </w:t>
-      </w:r>
-      <w:proofErr w:type="spellStart"/>
-      <w:r>
-        <w:t>TutorSimulazione</w:t>
-      </w:r>
-      <w:proofErr w:type="spellEnd"/>
-      <w:r>
-        <w:t xml:space="preserve"> che, non avendo implementato il metodo, chiamerebbe il metodo del proprio Decoratore. </w:t>
-      </w:r>
-      <w:r>
-        <w:t xml:space="preserve">Tale </w:t>
-      </w:r>
-      <w:r>
-        <w:t xml:space="preserve">metodo del Decoratore rilancerebbe la responsabilità al </w:t>
-      </w:r>
-      <w:r>
-        <w:t xml:space="preserve">component più interno, cioè ad </w:t>
-      </w:r>
-      <w:proofErr w:type="gramStart"/>
-      <w:r>
-        <w:t>Amministratore(</w:t>
-      </w:r>
-      <w:proofErr w:type="gramEnd"/>
-      <w:r>
-        <w:t xml:space="preserve">Tutor) che, essendo una istanza di Amministratore, è in grado di soddisfare la </w:t>
-      </w:r>
-      <w:proofErr w:type="spellStart"/>
-      <w:r>
-        <w:t>responsabilitàDiUnAmministratore</w:t>
-      </w:r>
-      <w:proofErr w:type="spellEnd"/>
-      <w:r>
-        <w:t>() senza rilanciarla (infatti implementa tale metodo senza richiamarlo su un component più interno).</w:t>
-      </w:r>
-    </w:p>
-    <w:p>
-      <w:r>
-        <w:t>Quindi in tal caso la responsabilità è stata correttamente assegnata e soddisfatta.</w:t>
-      </w:r>
-    </w:p>
-    <w:p>
-      <w:pPr>
-        <w:pStyle w:val="Titolo3"/>
-      </w:pPr>
-      <w:bookmarkStart w:id="24" w:name="_Toc95092345"/>
-      <w:r>
-        <w:t>Scenario 2</w:t>
-      </w:r>
-      <w:bookmarkEnd w:id="24"/>
-    </w:p>
-    <w:p>
-      <w:r>
-        <w:t xml:space="preserve">Si supponga l’esistenza di un’istanza </w:t>
-      </w:r>
-      <w:r>
-        <w:rPr>
-          <w:i/>
-          <w:iCs/>
-        </w:rPr>
-        <w:t>t</w:t>
-      </w:r>
-      <w:r>
-        <w:rPr>
-          <w:i/>
-          <w:iCs/>
-        </w:rPr>
-        <w:t>2</w:t>
-      </w:r>
-      <w:r>
-        <w:t xml:space="preserve"> = </w:t>
-      </w:r>
-      <w:proofErr w:type="spellStart"/>
-      <w:proofErr w:type="gramStart"/>
-      <w:r>
-        <w:t>TutorSimulazione</w:t>
-      </w:r>
-      <w:proofErr w:type="spellEnd"/>
-      <w:r>
-        <w:t>(</w:t>
-      </w:r>
-      <w:proofErr w:type="gramEnd"/>
-      <w:r>
-        <w:t xml:space="preserve">Tutor)), ovvero un Tutor che è stato decorato con responsabilità di </w:t>
-      </w:r>
-      <w:proofErr w:type="spellStart"/>
-      <w:r>
-        <w:t>TutorSimulazione</w:t>
-      </w:r>
-      <w:proofErr w:type="spellEnd"/>
-      <w:r>
-        <w:t xml:space="preserve"> ma non di Amministratore</w:t>
-      </w:r>
-      <w:r>
-        <w:t xml:space="preserve">. Qualora </w:t>
-      </w:r>
-      <w:r>
-        <w:rPr>
-          <w:i/>
-          <w:iCs/>
-        </w:rPr>
-        <w:t>t</w:t>
-      </w:r>
-      <w:r>
-        <w:rPr>
-          <w:i/>
-          <w:iCs/>
-        </w:rPr>
-        <w:t>2</w:t>
-      </w:r>
-      <w:r>
-        <w:t xml:space="preserve"> </w:t>
-      </w:r>
-      <w:r>
-        <w:lastRenderedPageBreak/>
-        <w:t xml:space="preserve">decida di eseguire una </w:t>
-      </w:r>
-      <w:proofErr w:type="spellStart"/>
-      <w:proofErr w:type="gramStart"/>
-      <w:r>
-        <w:t>responsabilitàDiUnAmministratore</w:t>
-      </w:r>
-      <w:proofErr w:type="spellEnd"/>
-      <w:r>
-        <w:t>(</w:t>
-      </w:r>
-      <w:proofErr w:type="gramEnd"/>
-      <w:r>
-        <w:t xml:space="preserve">), allora verrebbe chiamata su un’istanza di </w:t>
-      </w:r>
-      <w:proofErr w:type="spellStart"/>
-      <w:r>
-        <w:t>TutorSimulazione</w:t>
-      </w:r>
-      <w:proofErr w:type="spellEnd"/>
-      <w:r>
-        <w:t xml:space="preserve"> che, non avendo implementato il metodo, chiamerebbe il metodo del proprio Decoratore. Tale metodo del Decoratore rilancerebbe la responsabilità al component più interno, cioè a</w:t>
-      </w:r>
-      <w:r>
-        <w:t xml:space="preserve"> </w:t>
-      </w:r>
-      <w:r>
-        <w:t>Tutor</w:t>
-      </w:r>
-      <w:r>
-        <w:t xml:space="preserve"> </w:t>
-      </w:r>
-      <w:r>
-        <w:t>che</w:t>
-      </w:r>
-      <w:r>
-        <w:t xml:space="preserve">, essendo un Tutor semplice e non decorato, non può soddisfare alcuna responsabilità addizionale. Quindi il Tutor può lanciare un’eccezione (dichiarando, dunque, di non aver soddisfatto la responsabilità perché </w:t>
-      </w:r>
-      <w:r>
-        <w:rPr>
-          <w:i/>
-          <w:iCs/>
-        </w:rPr>
-        <w:t>t2</w:t>
-      </w:r>
-      <w:r>
-        <w:t xml:space="preserve"> non ne aveva il diritto).</w:t>
-      </w:r>
-    </w:p>
-    <w:p>
-      <w:r>
-        <w:t xml:space="preserve">Quindi in tal caso la responsabilità è stata correttamente </w:t>
-      </w:r>
-      <w:r>
-        <w:t>non soddisfatta</w:t>
+        <w:t>Chain of Responsibility</w:t>
       </w:r>
       <w:r>
         <w:t>.</w:t>
       </w:r>
     </w:p>
     <w:p>
-      <w:pPr>
-        <w:pStyle w:val="Titolo2"/>
-      </w:pPr>
-      <w:bookmarkStart w:id="25" w:name="_Toc95092346"/>
-      <w:r>
-        <w:t xml:space="preserve">Estensioni: </w:t>
-      </w:r>
-      <w:r>
-        <w:t xml:space="preserve">Inserimento di una Materia nel Sistema e applicazione del pattern </w:t>
-      </w:r>
-      <w:proofErr w:type="spellStart"/>
-      <w:r>
-        <w:t>GoF</w:t>
-      </w:r>
-      <w:proofErr w:type="spellEnd"/>
-      <w:r>
-        <w:t xml:space="preserve"> </w:t>
-      </w:r>
-      <w:proofErr w:type="spellStart"/>
-      <w:r>
-        <w:t>Flyweight</w:t>
-      </w:r>
-      <w:bookmarkEnd w:id="25"/>
-      <w:proofErr w:type="spellEnd"/>
-    </w:p>
-    <w:p>
-      <w:r>
-        <w:t xml:space="preserve">Dal caso d’uso si evince che il Sistema non deve restituire all’Amministratore le materie </w:t>
-      </w:r>
-      <w:proofErr w:type="gramStart"/>
-      <w:r>
-        <w:t>disponibili, pertanto</w:t>
-      </w:r>
-      <w:proofErr w:type="gramEnd"/>
-      <w:r>
-        <w:t xml:space="preserve"> è possibile che l’Amministratore digiti una materia non ancora presente nel Sistema (magari perché non è ancora stato inserito alcun Tutor che la insegna).</w:t>
-      </w:r>
-    </w:p>
-    <w:p>
-      <w:r>
-        <w:t>L’inserimento di un template ufficiale può dunque causare l’inserimento di una nuova materia nel sistema.</w:t>
-      </w:r>
-    </w:p>
-    <w:p>
-      <w:r>
-        <w:t>Tuttavia, se una materia è già presente nel Sistema,</w:t>
-      </w:r>
-      <w:r>
-        <w:t xml:space="preserve"> allora l’istanza di Materia da adoperare è quella già presente nel Sistema.</w:t>
-      </w:r>
-      <w:r>
-        <w:t xml:space="preserve"> Infatti, non avrebbe senso creare una nuova istanza di Materia, anche perché le materie sono deputate al contenimento dei quesiti e non si vuole che quesiti di </w:t>
-      </w:r>
-      <w:proofErr w:type="gramStart"/>
-      <w:r>
-        <w:t>uno stessa</w:t>
-      </w:r>
-      <w:proofErr w:type="gramEnd"/>
-      <w:r>
-        <w:t xml:space="preserve"> Materia risultino “sparsi” su varie liste di varie istanze della classe Materia.</w:t>
-      </w:r>
-    </w:p>
-    <w:p>
-      <w:r>
-        <w:t xml:space="preserve">Il pattern </w:t>
-      </w:r>
-      <w:proofErr w:type="spellStart"/>
-      <w:r>
-        <w:t>Flyweight</w:t>
-      </w:r>
-      <w:proofErr w:type="spellEnd"/>
-      <w:r>
-        <w:t xml:space="preserve"> è un pattern </w:t>
-      </w:r>
-      <w:proofErr w:type="spellStart"/>
-      <w:r>
-        <w:t>GoF</w:t>
-      </w:r>
-      <w:proofErr w:type="spellEnd"/>
-      <w:r>
-        <w:t xml:space="preserve"> strutturale mirato ad ottimizzare la memoria.</w:t>
-      </w:r>
-    </w:p>
-    <w:p>
-      <w:r>
-        <w:t>Di seguito viene analizzata la soluzione proposta dal pattern e viene analizzato perché tale soluzione possa risultare utile in questo contesto.</w:t>
-      </w:r>
-    </w:p>
-    <w:p>
-      <w:pPr>
-        <w:rPr>
-          <w:rFonts w:asciiTheme="majorHAnsi" w:eastAsiaTheme="majorEastAsia" w:hAnsiTheme="majorHAnsi" w:cstheme="majorBidi"/>
-          <w:b/>
-          <w:bCs/>
-          <w:color w:val="034A90" w:themeColor="text1"/>
-        </w:rPr>
-      </w:pPr>
-      <w:r>
-        <w:br w:type="page"/>
-      </w:r>
-    </w:p>
-    <w:p>
-      <w:pPr>
-        <w:pStyle w:val="Titolo3"/>
-      </w:pPr>
-      <w:bookmarkStart w:id="26" w:name="_Toc95092347"/>
-      <w:r>
-        <w:lastRenderedPageBreak/>
-        <w:t>Struttura offerta dal pattern</w:t>
-      </w:r>
-      <w:bookmarkEnd w:id="26"/>
-    </w:p>
-    <w:p>
-      <w:r>
-        <w:t>Il pattern prevede la seguente struttura:</w:t>
+      <w:r>
+        <w:t>Il pattern Chain of Responsibility consente di appli</w:t>
+      </w:r>
+      <w:r>
+        <w:t>care questo principio: se un gestore riesce a soddisfare una richiesta, allora la esegue, altrimenti passa la richiesta al gestore successivo.</w:t>
       </w:r>
     </w:p>
     <w:p>
@@ -6355,14 +5339,11 @@
         <w:jc w:val="center"/>
       </w:pPr>
       <w:r>
-        <w:rPr>
-          <w:noProof/>
-        </w:rPr>
         <w:drawing>
-          <wp:inline distT="0" distB="0" distL="0" distR="0" wp14:anchorId="590BD622" wp14:editId="1B5D27D3">
-            <wp:extent cx="5336311" cy="3257550"/>
-            <wp:effectExtent l="0" t="0" r="0" b="0"/>
-            <wp:docPr id="1" name="Immagine 1"/>
+          <wp:inline distT="0" distB="0" distL="0" distR="0" wp14:anchorId="3265C4EC" wp14:editId="5D1B9546">
+            <wp:extent cx="5219114" cy="2591147"/>
+            <wp:effectExtent l="0" t="0" r="635" b="0"/>
+            <wp:docPr id="4" name="Immagine 4"/>
             <wp:cNvGraphicFramePr>
               <a:graphicFrameLocks xmlns:a="http://schemas.openxmlformats.org/drawingml/2006/main" noChangeAspect="1"/>
             </wp:cNvGraphicFramePr>
@@ -6382,6 +5363,289 @@
                   <pic:spPr>
                     <a:xfrm>
                       <a:off x="0" y="0"/>
+                      <a:ext cx="5225544" cy="2594339"/>
+                    </a:xfrm>
+                    <a:prstGeom prst="rect">
+                      <a:avLst/>
+                    </a:prstGeom>
+                  </pic:spPr>
+                </pic:pic>
+              </a:graphicData>
+            </a:graphic>
+          </wp:inline>
+        </w:drawing>
+      </w:r>
+    </w:p>
+    <w:p>
+      <w:r>
+        <w:lastRenderedPageBreak/>
+        <w:t xml:space="preserve">In questo caso con “gestore successivo” si intende un gestore “più interno”, cioè il </w:t>
+      </w:r>
+      <w:r>
+        <w:rPr>
+          <w:i/>
+          <w:iCs/>
+        </w:rPr>
+        <w:t>component</w:t>
+      </w:r>
+      <w:r>
+        <w:t xml:space="preserve"> di un Decorator.</w:t>
+      </w:r>
+    </w:p>
+    <w:p>
+      <w:r>
+        <w:t>Di seguito viene spiegato tale meccanismo considerando le due tipologie di scenari che possono verificarsi.</w:t>
+      </w:r>
+    </w:p>
+    <w:p>
+      <w:pPr>
+        <w:pStyle w:val="Titolo3"/>
+      </w:pPr>
+      <w:bookmarkStart w:id="23" w:name="_Toc95092344"/>
+      <w:r>
+        <w:t>Scenario 1</w:t>
+      </w:r>
+      <w:bookmarkEnd w:id="23"/>
+    </w:p>
+    <w:p>
+      <w:r>
+        <w:t xml:space="preserve">Si supponga l’esistenza di </w:t>
+      </w:r>
+      <w:r>
+        <w:t xml:space="preserve">un’istanza </w:t>
+      </w:r>
+      <w:r>
+        <w:rPr>
+          <w:i/>
+          <w:iCs/>
+        </w:rPr>
+        <w:t>t</w:t>
+      </w:r>
+      <w:r>
+        <w:rPr>
+          <w:i/>
+          <w:iCs/>
+        </w:rPr>
+        <w:t>1</w:t>
+      </w:r>
+      <w:r>
+        <w:t xml:space="preserve"> = TutorSimulazione(Amministratore(Tutor))), ovvero un Tutor che è stato dapprima decorato con responsabilità di Amministratore, poi anche con responsabilità di TutorSimulazione. Qualora </w:t>
+      </w:r>
+      <w:r>
+        <w:rPr>
+          <w:i/>
+          <w:iCs/>
+        </w:rPr>
+        <w:t>t</w:t>
+      </w:r>
+      <w:r>
+        <w:rPr>
+          <w:i/>
+          <w:iCs/>
+        </w:rPr>
+        <w:t>1</w:t>
+      </w:r>
+      <w:r>
+        <w:t xml:space="preserve"> decida di eseguire una responsabilitàDiUnAmministratore(), allora verrebbe chiamata su un’istanza di TutorSimulazione che, non avendo implementato il metodo, chiamerebbe il metodo del proprio Decoratore. </w:t>
+      </w:r>
+      <w:r>
+        <w:t xml:space="preserve">Tale </w:t>
+      </w:r>
+      <w:r>
+        <w:t xml:space="preserve">metodo del Decoratore rilancerebbe la responsabilità al </w:t>
+      </w:r>
+      <w:r>
+        <w:t>component più interno, cioè ad Amministratore(Tutor) che, essendo una istanza di Amministratore, è in grado di soddisfare la responsabilitàDiUnAmministratore() senza rilanciarla (infatti implementa tale metodo senza richiamarlo su un component più interno).</w:t>
+      </w:r>
+    </w:p>
+    <w:p>
+      <w:r>
+        <w:t>Quindi in tal caso la responsabilità è stata correttamente assegnata e soddisfatta.</w:t>
+      </w:r>
+    </w:p>
+    <w:p>
+      <w:pPr>
+        <w:pStyle w:val="Titolo3"/>
+      </w:pPr>
+      <w:bookmarkStart w:id="24" w:name="_Toc95092345"/>
+      <w:r>
+        <w:t>Scenario 2</w:t>
+      </w:r>
+      <w:bookmarkEnd w:id="24"/>
+    </w:p>
+    <w:p>
+      <w:r>
+        <w:t xml:space="preserve">Si supponga l’esistenza di un’istanza </w:t>
+      </w:r>
+      <w:r>
+        <w:rPr>
+          <w:i/>
+          <w:iCs/>
+        </w:rPr>
+        <w:t>t</w:t>
+      </w:r>
+      <w:r>
+        <w:rPr>
+          <w:i/>
+          <w:iCs/>
+        </w:rPr>
+        <w:t>2</w:t>
+      </w:r>
+      <w:r>
+        <w:t xml:space="preserve"> = TutorSimulazione(Tutor)), ovvero un Tutor che è stato decorato con responsabilità di TutorSimulazione</w:t>
+      </w:r>
+      <w:r>
+        <w:t xml:space="preserve"> ma non di Amministratore</w:t>
+      </w:r>
+      <w:r>
+        <w:t xml:space="preserve">. Qualora </w:t>
+      </w:r>
+      <w:r>
+        <w:rPr>
+          <w:i/>
+          <w:iCs/>
+        </w:rPr>
+        <w:t>t</w:t>
+      </w:r>
+      <w:r>
+        <w:rPr>
+          <w:i/>
+          <w:iCs/>
+        </w:rPr>
+        <w:t>2</w:t>
+      </w:r>
+      <w:r>
+        <w:t xml:space="preserve"> decida di eseguire una responsabilitàDiUnAmministratore(), allora verrebbe chiamata su un’istanza di TutorSimulazione che, non avendo implementato il metodo, chiamerebbe il metodo del proprio Decoratore. Tale metodo del Decoratore rilancerebbe la responsabilità al component più interno, cioè a</w:t>
+      </w:r>
+      <w:r>
+        <w:t xml:space="preserve"> </w:t>
+      </w:r>
+      <w:r>
+        <w:t>Tutor</w:t>
+      </w:r>
+      <w:r>
+        <w:t xml:space="preserve"> </w:t>
+      </w:r>
+      <w:r>
+        <w:t>che</w:t>
+      </w:r>
+      <w:r>
+        <w:t xml:space="preserve">, essendo un Tutor semplice e non decorato, non può soddisfare alcuna responsabilità addizionale. Quindi il Tutor può lanciare un’eccezione (dichiarando, dunque, di non aver soddisfatto la responsabilità perché </w:t>
+      </w:r>
+      <w:r>
+        <w:rPr>
+          <w:i/>
+          <w:iCs/>
+        </w:rPr>
+        <w:t>t2</w:t>
+      </w:r>
+      <w:r>
+        <w:t xml:space="preserve"> non ne aveva il diritto).</w:t>
+      </w:r>
+    </w:p>
+    <w:p>
+      <w:r>
+        <w:t xml:space="preserve">Quindi in tal caso la responsabilità è stata correttamente </w:t>
+      </w:r>
+      <w:r>
+        <w:t>non soddisfatta</w:t>
+      </w:r>
+      <w:r>
+        <w:t>.</w:t>
+      </w:r>
+    </w:p>
+    <w:p>
+      <w:pPr>
+        <w:pStyle w:val="Titolo2"/>
+      </w:pPr>
+      <w:bookmarkStart w:id="25" w:name="_Toc95092346"/>
+      <w:r>
+        <w:t xml:space="preserve">Estensioni: </w:t>
+      </w:r>
+      <w:r>
+        <w:t>Inserimento di una Materia nel Sistema e applicazione del pattern GoF Flyweight</w:t>
+      </w:r>
+      <w:bookmarkEnd w:id="25"/>
+    </w:p>
+    <w:p>
+      <w:r>
+        <w:t>Dal caso d’uso si evince che il Sistema non deve restituire all’Amministratore le materie disponibili, pertanto è possibile che l’Amministratore digiti una materia non ancora presente nel Sistema (magari perché non è ancora stato inserito alcun Tutor che la insegna).</w:t>
+      </w:r>
+    </w:p>
+    <w:p>
+      <w:r>
+        <w:t>L’inserimento di un template ufficiale può dunque causare l’inserimento di una nuova materia nel sistema.</w:t>
+      </w:r>
+    </w:p>
+    <w:p>
+      <w:r>
+        <w:t>Tuttavia, se una materia è già presente nel Sistema,</w:t>
+      </w:r>
+      <w:r>
+        <w:t xml:space="preserve"> allora l’istanza di Materia da adoperare è quella già presente nel Sistema.</w:t>
+      </w:r>
+      <w:r>
+        <w:t xml:space="preserve"> Infatti, non avrebbe senso creare una nuova istanza di Materia, anche perché le materie sono deputate al contenimento dei quesiti e non si vuole che quesiti di uno stessa Materia risultino “sparsi” su varie liste di varie istanze della classe Materia.</w:t>
+      </w:r>
+    </w:p>
+    <w:p>
+      <w:r>
+        <w:t>Il pattern Flyweight è un pattern GoF strutturale mirato ad ottimizzare la memoria.</w:t>
+      </w:r>
+    </w:p>
+    <w:p>
+      <w:r>
+        <w:lastRenderedPageBreak/>
+        <w:t>Di seguito viene analizzata la soluzione proposta dal pattern e viene analizzato perché tale soluzione possa risultare utile in questo contesto.</w:t>
+      </w:r>
+    </w:p>
+    <w:p>
+      <w:pPr>
+        <w:pStyle w:val="Titolo3"/>
+      </w:pPr>
+      <w:bookmarkStart w:id="26" w:name="_Toc95092347"/>
+      <w:r>
+        <w:t>Struttura offerta dal pattern</w:t>
+      </w:r>
+      <w:bookmarkEnd w:id="26"/>
+    </w:p>
+    <w:p>
+      <w:r>
+        <w:t>Il pattern prevede la seguente struttura:</w:t>
+      </w:r>
+    </w:p>
+    <w:p>
+      <w:pPr>
+        <w:jc w:val="center"/>
+      </w:pPr>
+      <w:r>
+        <w:rPr>
+          <w:noProof/>
+        </w:rPr>
+        <w:drawing>
+          <wp:inline distT="0" distB="0" distL="0" distR="0" wp14:anchorId="590BD622" wp14:editId="1B5D27D3">
+            <wp:extent cx="5336311" cy="3257550"/>
+            <wp:effectExtent l="0" t="0" r="0" b="0"/>
+            <wp:docPr id="1" name="Immagine 1"/>
+            <wp:cNvGraphicFramePr>
+              <a:graphicFrameLocks xmlns:a="http://schemas.openxmlformats.org/drawingml/2006/main" noChangeAspect="1"/>
+            </wp:cNvGraphicFramePr>
+            <a:graphic xmlns:a="http://schemas.openxmlformats.org/drawingml/2006/main">
+              <a:graphicData uri="http://schemas.openxmlformats.org/drawingml/2006/picture">
+                <pic:pic xmlns:pic="http://schemas.openxmlformats.org/drawingml/2006/picture">
+                  <pic:nvPicPr>
+                    <pic:cNvPr id="1" name=""/>
+                    <pic:cNvPicPr/>
+                  </pic:nvPicPr>
+                  <pic:blipFill>
+                    <a:blip r:embed="rId13"/>
+                    <a:stretch>
+                      <a:fillRect/>
+                    </a:stretch>
+                  </pic:blipFill>
+                  <pic:spPr>
+                    <a:xfrm>
+                      <a:off x="0" y="0"/>
                       <a:ext cx="5348013" cy="3264693"/>
                     </a:xfrm>
                     <a:prstGeom prst="rect">
@@ -6411,7 +5675,6 @@
       <w:r>
         <w:t xml:space="preserve">Classe </w:t>
       </w:r>
-      <w:proofErr w:type="spellStart"/>
       <w:r>
         <w:rPr>
           <w:b/>
@@ -6419,28 +5682,11 @@
         </w:rPr>
         <w:t>Flyweight</w:t>
       </w:r>
-      <w:proofErr w:type="spellEnd"/>
       <w:r>
         <w:t>: contiene la p</w:t>
       </w:r>
       <w:r>
-        <w:t xml:space="preserve">orzione dell’oggetto originale che può essere condivisa tra più oggetti. Lo stesso oggetto </w:t>
-      </w:r>
-      <w:proofErr w:type="spellStart"/>
-      <w:r>
-        <w:t>flyweight</w:t>
-      </w:r>
-      <w:proofErr w:type="spellEnd"/>
-      <w:r>
-        <w:t xml:space="preserve"> può essere usato in diversi contesti. Il </w:t>
-      </w:r>
-      <w:proofErr w:type="spellStart"/>
-      <w:r>
-        <w:t>Flyweight</w:t>
-      </w:r>
-      <w:proofErr w:type="spellEnd"/>
-      <w:r>
-        <w:t xml:space="preserve"> contiene una parte dello stato dell’oggetto originale, detta parte </w:t>
+        <w:t xml:space="preserve">orzione dell’oggetto originale che può essere condivisa tra più oggetti. Lo stesso oggetto flyweight può essere usato in diversi contesti. Il Flyweight contiene una parte dello stato dell’oggetto originale, detta parte </w:t>
       </w:r>
       <w:r>
         <w:rPr>
@@ -6454,16 +5700,11 @@
       <w:r>
         <w:t xml:space="preserve">, cioè quella parte che può essere condivisa perché è effettivamente comune a più oggetti. Lo stato dell’oggetto originale, non condiviso da vari oggetti, viene esternato dal </w:t>
       </w:r>
-      <w:proofErr w:type="spellStart"/>
       <w:r>
         <w:t>f</w:t>
       </w:r>
       <w:r>
-        <w:t>lyweight</w:t>
-      </w:r>
-      <w:proofErr w:type="spellEnd"/>
-      <w:r>
-        <w:t xml:space="preserve"> e per questo è detto </w:t>
+        <w:t xml:space="preserve">lyweight e per questo è detto </w:t>
       </w:r>
       <w:r>
         <w:rPr>
@@ -6486,15 +5727,7 @@
         <w:t>estrinseco</w:t>
       </w:r>
       <w:r>
-        <w:t xml:space="preserve">. Tale stato viene aggiunto nella classe </w:t>
-      </w:r>
-      <w:proofErr w:type="spellStart"/>
-      <w:r>
-        <w:t>Context</w:t>
-      </w:r>
-      <w:proofErr w:type="spellEnd"/>
-      <w:r>
-        <w:t>.</w:t>
+        <w:t>. Tale stato viene aggiunto nella classe Context.</w:t>
       </w:r>
     </w:p>
     <w:p>
@@ -6508,7 +5741,6 @@
       <w:r>
         <w:t xml:space="preserve">Classe </w:t>
       </w:r>
-      <w:proofErr w:type="spellStart"/>
       <w:r>
         <w:rPr>
           <w:b/>
@@ -6516,31 +5748,14 @@
         </w:rPr>
         <w:t>Context</w:t>
       </w:r>
-      <w:proofErr w:type="spellEnd"/>
-      <w:r>
-        <w:t xml:space="preserve">: contiene lo stato estrinseco dell’oggetto originale. Se la classe </w:t>
-      </w:r>
-      <w:proofErr w:type="spellStart"/>
-      <w:r>
-        <w:t>Context</w:t>
-      </w:r>
-      <w:proofErr w:type="spellEnd"/>
-      <w:r>
-        <w:t xml:space="preserve"> fosse un tutt’uno </w:t>
-      </w:r>
-      <w:r>
-        <w:t xml:space="preserve">con la classe </w:t>
-      </w:r>
-      <w:proofErr w:type="spellStart"/>
-      <w:r>
-        <w:t>F</w:t>
-      </w:r>
-      <w:r>
-        <w:t>lyweight</w:t>
-      </w:r>
-      <w:proofErr w:type="spellEnd"/>
-      <w:r>
-        <w:t>, il pattern godrebbe di scarsa applicabilità in quanto non consentirebbe un notevole risparmio di memoria.</w:t>
+      <w:r>
+        <w:t xml:space="preserve">: contiene lo stato estrinseco dell’oggetto originale. Se la classe Context fosse un tutt’uno </w:t>
+      </w:r>
+      <w:r>
+        <w:t>con la classe F</w:t>
+      </w:r>
+      <w:r>
+        <w:t>lyweight, il pattern godrebbe di scarsa applicabilità in quanto non consentirebbe un notevole risparmio di memoria.</w:t>
       </w:r>
     </w:p>
     <w:p>
@@ -6565,25 +5780,8 @@
         <w:t>: in genere c</w:t>
       </w:r>
       <w:r>
-        <w:t xml:space="preserve">alcola lo stato estrinseco del </w:t>
-      </w:r>
-      <w:proofErr w:type="spellStart"/>
-      <w:r>
-        <w:t>flyweight</w:t>
-      </w:r>
-      <w:proofErr w:type="spellEnd"/>
-      <w:r>
-        <w:t xml:space="preserve">. Dalla prospettiva del Client, il </w:t>
-      </w:r>
-      <w:proofErr w:type="spellStart"/>
-      <w:r>
-        <w:t>flyweight</w:t>
-      </w:r>
-      <w:proofErr w:type="spellEnd"/>
-      <w:r>
-        <w:t xml:space="preserve"> è un oggetto che può essere configurato a </w:t>
-      </w:r>
-      <w:proofErr w:type="spellStart"/>
+        <w:t xml:space="preserve">alcola lo stato estrinseco del flyweight. Dalla prospettiva del Client, il flyweight è un oggetto che può essere configurato a </w:t>
+      </w:r>
       <w:r>
         <w:rPr>
           <w:i/>
@@ -6591,7 +5789,6 @@
         </w:rPr>
         <w:t>runtime</w:t>
       </w:r>
-      <w:proofErr w:type="spellEnd"/>
       <w:r>
         <w:t xml:space="preserve"> a partire da qualche parametro di contesto.</w:t>
       </w:r>
@@ -6607,7 +5804,6 @@
       <w:r>
         <w:t xml:space="preserve">Classe </w:t>
       </w:r>
-      <w:proofErr w:type="spellStart"/>
       <w:r>
         <w:rPr>
           <w:b/>
@@ -6615,20 +5811,11 @@
         </w:rPr>
         <w:t>FlyweightFactory</w:t>
       </w:r>
-      <w:proofErr w:type="spellEnd"/>
       <w:r>
         <w:t xml:space="preserve">: si occupa di </w:t>
       </w:r>
       <w:r>
-        <w:t xml:space="preserve">creare, conservare, gestire e restituire gli oggetti </w:t>
-      </w:r>
-      <w:proofErr w:type="spellStart"/>
-      <w:r>
-        <w:t>flyweight</w:t>
-      </w:r>
-      <w:proofErr w:type="spellEnd"/>
-      <w:r>
-        <w:t>.</w:t>
+        <w:t>creare, conservare, gestire e restituire gli oggetti flyweight.</w:t>
       </w:r>
     </w:p>
     <w:p>
@@ -6641,30 +5828,14 @@
         <w:rPr>
           <w:lang w:val="en-US"/>
         </w:rPr>
-        <w:t xml:space="preserve">Nel </w:t>
-      </w:r>
-      <w:proofErr w:type="spellStart"/>
+        <w:t>Nel contesto</w:t>
+      </w:r>
       <w:r>
         <w:rPr>
           <w:lang w:val="en-US"/>
         </w:rPr>
-        <w:t>contesto</w:t>
-      </w:r>
-      <w:proofErr w:type="spellEnd"/>
-      <w:r>
-        <w:rPr>
-          <w:lang w:val="en-US"/>
-        </w:rPr>
-        <w:t xml:space="preserve"> di </w:t>
-      </w:r>
-      <w:proofErr w:type="spellStart"/>
-      <w:r>
-        <w:rPr>
-          <w:lang w:val="en-US"/>
-        </w:rPr>
-        <w:t>UniCTest</w:t>
-      </w:r>
-      <w:proofErr w:type="spellEnd"/>
+        <w:t xml:space="preserve"> di UniCTest</w:t>
+      </w:r>
       <w:r>
         <w:rPr>
           <w:lang w:val="en-US"/>
@@ -6686,7 +5857,6 @@
       <w:r>
         <w:t xml:space="preserve">lasse </w:t>
       </w:r>
-      <w:proofErr w:type="spellStart"/>
       <w:r>
         <w:rPr>
           <w:b/>
@@ -6694,7 +5864,6 @@
         </w:rPr>
         <w:t>Flyweight</w:t>
       </w:r>
-      <w:proofErr w:type="spellEnd"/>
       <w:r>
         <w:rPr>
           <w:b/>
@@ -6727,7 +5896,6 @@
       <w:r>
         <w:t xml:space="preserve">La classe </w:t>
       </w:r>
-      <w:proofErr w:type="spellStart"/>
       <w:r>
         <w:rPr>
           <w:b/>
@@ -6735,7 +5903,6 @@
         </w:rPr>
         <w:t>Context</w:t>
       </w:r>
-      <w:proofErr w:type="spellEnd"/>
       <w:r>
         <w:t xml:space="preserve"> è la classe </w:t>
       </w:r>
@@ -6775,6 +5942,7 @@
         </w:numPr>
       </w:pPr>
       <w:r>
+        <w:lastRenderedPageBreak/>
         <w:t xml:space="preserve">La classe </w:t>
       </w:r>
       <w:r>
@@ -6823,10 +5991,8 @@
         </w:numPr>
       </w:pPr>
       <w:r>
-        <w:lastRenderedPageBreak/>
         <w:t xml:space="preserve">La classe </w:t>
       </w:r>
-      <w:proofErr w:type="spellStart"/>
       <w:r>
         <w:rPr>
           <w:b/>
@@ -6834,11 +6000,9 @@
         </w:rPr>
         <w:t>FlyweightFactory</w:t>
       </w:r>
-      <w:proofErr w:type="spellEnd"/>
       <w:r>
         <w:t xml:space="preserve"> è la classe </w:t>
       </w:r>
-      <w:proofErr w:type="spellStart"/>
       <w:r>
         <w:rPr>
           <w:b/>
@@ -6846,28 +6010,11 @@
         </w:rPr>
         <w:t>UniCTest</w:t>
       </w:r>
-      <w:proofErr w:type="spellEnd"/>
-      <w:r>
-        <w:t xml:space="preserve">. </w:t>
-      </w:r>
-      <w:proofErr w:type="spellStart"/>
-      <w:r>
-        <w:t>UniCTest</w:t>
-      </w:r>
-      <w:proofErr w:type="spellEnd"/>
-      <w:r>
-        <w:t xml:space="preserve"> </w:t>
-      </w:r>
-      <w:r>
-        <w:t xml:space="preserve">crea, memorizza, gestisce e restituisce gli oggetti </w:t>
-      </w:r>
-      <w:proofErr w:type="spellStart"/>
-      <w:r>
-        <w:t>flyweight</w:t>
-      </w:r>
-      <w:proofErr w:type="spellEnd"/>
-      <w:r>
-        <w:t xml:space="preserve"> in maniera opportuna, cioè creandoli solo se essi non sono presenti nel Sistema.</w:t>
+      <w:r>
+        <w:t xml:space="preserve">. UniCTest </w:t>
+      </w:r>
+      <w:r>
+        <w:t>crea, memorizza, gestisce e restituisce gli oggetti flyweight in maniera opportuna, cioè creandoli solo se essi non sono presenti nel Sistema.</w:t>
       </w:r>
     </w:p>
     <w:p>
@@ -6896,7 +6043,7 @@
                     </pic:cNvPicPr>
                   </pic:nvPicPr>
                   <pic:blipFill>
-                    <a:blip r:embed="rId13">
+                    <a:blip r:embed="rId14">
                       <a:extLst>
                         <a:ext uri="{28A0092B-C50C-407E-A947-70E740481C1C}">
                           <a14:useLocalDpi xmlns:a14="http://schemas.microsoft.com/office/drawing/2010/main" val="0"/>
@@ -6930,66 +6077,18 @@
     </w:p>
     <w:p>
       <w:r>
-        <w:t xml:space="preserve">Da notare che la creazione dell’oggetto </w:t>
-      </w:r>
-      <w:proofErr w:type="spellStart"/>
-      <w:r>
-        <w:t>flyweight</w:t>
-      </w:r>
-      <w:proofErr w:type="spellEnd"/>
-      <w:r>
-        <w:t xml:space="preserve"> si origina dalla richiesta di creazione di una nuova Sezione (</w:t>
-      </w:r>
-      <w:proofErr w:type="spellStart"/>
-      <w:r>
-        <w:t>Context</w:t>
-      </w:r>
-      <w:proofErr w:type="spellEnd"/>
-      <w:r>
-        <w:t>)</w:t>
+        <w:t>Da notare che la creazione dell’oggetto flyweight si origina dalla richiesta di creazione di una nuova Sezione (Context)</w:t>
       </w:r>
       <w:r>
         <w:t xml:space="preserve"> da parte del Template (Client)</w:t>
       </w:r>
       <w:r>
-        <w:t>, in particolare all’interno del costruttore della Sezione (</w:t>
-      </w:r>
-      <w:proofErr w:type="spellStart"/>
-      <w:r>
-        <w:t>Context</w:t>
-      </w:r>
-      <w:proofErr w:type="spellEnd"/>
-      <w:r>
-        <w:t>).</w:t>
-      </w:r>
-    </w:p>
-    <w:p>
-      <w:r>
-        <w:t xml:space="preserve">Inoltre, l’associazione tra </w:t>
-      </w:r>
-      <w:proofErr w:type="spellStart"/>
-      <w:r>
-        <w:t>Context</w:t>
-      </w:r>
-      <w:proofErr w:type="spellEnd"/>
-      <w:r>
-        <w:t xml:space="preserve"> e </w:t>
-      </w:r>
-      <w:proofErr w:type="spellStart"/>
-      <w:r>
-        <w:t>FlyweightFactory</w:t>
-      </w:r>
-      <w:proofErr w:type="spellEnd"/>
-      <w:r>
-        <w:t xml:space="preserve">, in questo specifico caso, non è necessaria, in quanto la </w:t>
-      </w:r>
-      <w:proofErr w:type="spellStart"/>
-      <w:r>
-        <w:t>FlyweightFactory</w:t>
-      </w:r>
-      <w:proofErr w:type="spellEnd"/>
-      <w:r>
-        <w:t xml:space="preserve"> è un </w:t>
+        <w:t>, in particolare all’interno del costruttore della Sezione (Context).</w:t>
+      </w:r>
+    </w:p>
+    <w:p>
+      <w:r>
+        <w:t xml:space="preserve">Inoltre, l’associazione tra Context e FlyweightFactory, in questo specifico caso, non è necessaria, in quanto la FlyweightFactory è un </w:t>
       </w:r>
       <w:r>
         <w:rPr>
@@ -7006,43 +6105,17 @@
         <w:t xml:space="preserve"> </w:t>
       </w:r>
       <w:r>
-        <w:t xml:space="preserve">(infatti </w:t>
-      </w:r>
-      <w:proofErr w:type="spellStart"/>
-      <w:r>
-        <w:t>UniCTest</w:t>
-      </w:r>
-      <w:proofErr w:type="spellEnd"/>
-      <w:r>
-        <w:t xml:space="preserve"> rappresenta l’intero Sistema software)</w:t>
+        <w:t>(infatti UniCTest rappresenta l’intero Sistema software)</w:t>
       </w:r>
       <w:r>
         <w:t xml:space="preserve">, dunque la sua istanza può essere recuperata mediante la chiamata al metodo statico </w:t>
       </w:r>
-      <w:proofErr w:type="spellStart"/>
-      <w:proofErr w:type="gramStart"/>
       <w:r>
         <w:rPr>
           <w:i/>
           <w:iCs/>
         </w:rPr>
-        <w:t>getInstance</w:t>
-      </w:r>
-      <w:proofErr w:type="spellEnd"/>
-      <w:r>
-        <w:rPr>
-          <w:i/>
-          <w:iCs/>
-        </w:rPr>
-        <w:t>(</w:t>
-      </w:r>
-      <w:proofErr w:type="gramEnd"/>
-      <w:r>
-        <w:rPr>
-          <w:i/>
-          <w:iCs/>
-        </w:rPr>
-        <w:t>)</w:t>
+        <w:t>getInstance()</w:t>
       </w:r>
       <w:r>
         <w:t>.</w:t>
@@ -7127,7 +6200,7 @@
                     </pic:cNvPicPr>
                   </pic:nvPicPr>
                   <pic:blipFill>
-                    <a:blip r:embed="rId14" cstate="print">
+                    <a:blip r:embed="rId15" cstate="print">
                       <a:extLst>
                         <a:ext uri="{28A0092B-C50C-407E-A947-70E740481C1C}">
                           <a14:useLocalDpi xmlns:a14="http://schemas.microsoft.com/office/drawing/2010/main" val="0"/>
@@ -7176,31 +6249,22 @@
           <w:b/>
           <w:bCs/>
         </w:rPr>
-        <w:t>/</w:t>
-      </w:r>
-      <w:proofErr w:type="spellStart"/>
+        <w:t>/A</w:t>
+      </w:r>
       <w:r>
         <w:rPr>
           <w:b/>
           <w:bCs/>
         </w:rPr>
-        <w:t>A</w:t>
+        <w:t>_creaTemplate</w:t>
       </w:r>
       <w:r>
         <w:rPr>
           <w:b/>
           <w:bCs/>
         </w:rPr>
-        <w:t>_creaTemplate</w:t>
-      </w:r>
-      <w:r>
-        <w:rPr>
-          <w:b/>
-          <w:bCs/>
-        </w:rPr>
         <w:t>U</w:t>
       </w:r>
-      <w:proofErr w:type="spellEnd"/>
     </w:p>
     <w:p>
       <w:pPr>
@@ -7262,7 +6326,7 @@
                     </pic:cNvPicPr>
                   </pic:nvPicPr>
                   <pic:blipFill>
-                    <a:blip r:embed="rId15" cstate="print">
+                    <a:blip r:embed="rId16" cstate="print">
                       <a:extLst>
                         <a:ext uri="{28A0092B-C50C-407E-A947-70E740481C1C}">
                           <a14:useLocalDpi xmlns:a14="http://schemas.microsoft.com/office/drawing/2010/main" val="0"/>
@@ -7311,31 +6375,22 @@
           <w:b/>
           <w:bCs/>
         </w:rPr>
-        <w:t>/</w:t>
-      </w:r>
-      <w:proofErr w:type="spellStart"/>
+        <w:t>/A</w:t>
+      </w:r>
       <w:r>
         <w:rPr>
           <w:b/>
           <w:bCs/>
         </w:rPr>
-        <w:t>A</w:t>
+        <w:t>_inserisciInfoTemplate</w:t>
       </w:r>
       <w:r>
         <w:rPr>
           <w:b/>
           <w:bCs/>
         </w:rPr>
-        <w:t>_inserisciInfoTemplate</w:t>
-      </w:r>
-      <w:r>
-        <w:rPr>
-          <w:b/>
-          <w:bCs/>
-        </w:rPr>
         <w:t>U</w:t>
       </w:r>
-      <w:proofErr w:type="spellEnd"/>
     </w:p>
     <w:p>
       <w:pPr>
@@ -7411,7 +6466,7 @@
                     </pic:cNvPicPr>
                   </pic:nvPicPr>
                   <pic:blipFill>
-                    <a:blip r:embed="rId16" cstate="print">
+                    <a:blip r:embed="rId17" cstate="print">
                       <a:extLst>
                         <a:ext uri="{28A0092B-C50C-407E-A947-70E740481C1C}">
                           <a14:useLocalDpi xmlns:a14="http://schemas.microsoft.com/office/drawing/2010/main" val="0"/>
@@ -7460,31 +6515,22 @@
           <w:b/>
           <w:bCs/>
         </w:rPr>
-        <w:t>/</w:t>
-      </w:r>
-      <w:proofErr w:type="spellStart"/>
+        <w:t>/A</w:t>
+      </w:r>
       <w:r>
         <w:rPr>
           <w:b/>
           <w:bCs/>
         </w:rPr>
-        <w:t>A</w:t>
+        <w:t>_creaSezione</w:t>
       </w:r>
       <w:r>
         <w:rPr>
           <w:b/>
           <w:bCs/>
         </w:rPr>
-        <w:t>_creaSezione</w:t>
-      </w:r>
-      <w:r>
-        <w:rPr>
-          <w:b/>
-          <w:bCs/>
-        </w:rPr>
         <w:t>U</w:t>
       </w:r>
-      <w:proofErr w:type="spellEnd"/>
     </w:p>
     <w:p>
       <w:pPr>
@@ -7546,7 +6592,7 @@
                     </pic:cNvPicPr>
                   </pic:nvPicPr>
                   <pic:blipFill>
-                    <a:blip r:embed="rId17">
+                    <a:blip r:embed="rId18">
                       <a:extLst>
                         <a:ext uri="{28A0092B-C50C-407E-A947-70E740481C1C}">
                           <a14:useLocalDpi xmlns:a14="http://schemas.microsoft.com/office/drawing/2010/main" val="0"/>
@@ -7595,31 +6641,22 @@
           <w:b/>
           <w:bCs/>
         </w:rPr>
-        <w:t>/</w:t>
-      </w:r>
-      <w:proofErr w:type="spellStart"/>
+        <w:t>/A</w:t>
+      </w:r>
       <w:r>
         <w:rPr>
           <w:b/>
           <w:bCs/>
         </w:rPr>
-        <w:t>A</w:t>
+        <w:t>_confermaTemplate</w:t>
       </w:r>
       <w:r>
         <w:rPr>
           <w:b/>
           <w:bCs/>
         </w:rPr>
-        <w:t>_confermaTemplate</w:t>
-      </w:r>
-      <w:r>
-        <w:rPr>
-          <w:b/>
-          <w:bCs/>
-        </w:rPr>
         <w:t>U</w:t>
       </w:r>
-      <w:proofErr w:type="spellEnd"/>
     </w:p>
     <w:p>
       <w:pPr>
@@ -7699,7 +6736,7 @@
                     </pic:cNvPicPr>
                   </pic:nvPicPr>
                   <pic:blipFill>
-                    <a:blip r:embed="rId18" cstate="print">
+                    <a:blip r:embed="rId19" cstate="print">
                       <a:extLst>
                         <a:ext uri="{28A0092B-C50C-407E-A947-70E740481C1C}">
                           <a14:useLocalDpi xmlns:a14="http://schemas.microsoft.com/office/drawing/2010/main" val="0"/>

</xml_diff>